<commit_message>
Updated LAN Configuration, Simulator Configuration, and added Wire Configuration PNG images to resources.
</commit_message>
<xml_diff>
--- a/DCS Configuration Tool/Resources/DCS Configuration Use.docx
+++ b/DCS Configuration Tool/Resources/DCS Configuration Use.docx
@@ -814,6 +814,7 @@
                                 <w:dataBinding w:prefixMappings="xmlns:ns0='http://schemas.openxmlformats.org/officeDocument/2006/extended-properties' " w:xpath="/ns0:Properties[1]/ns0:Company[1]" w:storeItemID="{6668398D-A668-4E3E-A5EB-62B293D839F1}"/>
                                 <w:text/>
                               </w:sdtPr>
+                              <w:sdtEndPr/>
                               <w:sdtContent>
                                 <w:r>
                                   <w:rPr>
@@ -839,6 +840,7 @@
                               <w:dataBinding w:prefixMappings="xmlns:ns0='http://purl.org/dc/elements/1.1/' xmlns:ns1='http://schemas.openxmlformats.org/package/2006/metadata/core-properties' " w:xpath="/ns1:coreProperties[1]/ns1:category[1]" w:storeItemID="{6C3C8BC8-F283-45AE-878A-BAB7291924A1}"/>
                               <w:text/>
                             </w:sdtPr>
+                            <w:sdtEndPr/>
                             <w:sdtContent>
                               <w:p>
                                 <w:pPr>
@@ -978,8 +980,6 @@
         </w:rPr>
         <w:br w:type="page"/>
       </w:r>
-      <w:bookmarkStart w:id="0" w:name="_GoBack"/>
-      <w:bookmarkEnd w:id="0"/>
     </w:p>
     <w:p>
       <w:pPr>
@@ -1086,19 +1086,7 @@
           <w:rPr>
             <w:rStyle w:val="Hyperlink"/>
           </w:rPr>
-          <w:t>Simulator C</w:t>
-        </w:r>
-        <w:r>
-          <w:rPr>
-            <w:rStyle w:val="Hyperlink"/>
-          </w:rPr>
-          <w:t>o</w:t>
-        </w:r>
-        <w:r>
-          <w:rPr>
-            <w:rStyle w:val="Hyperlink"/>
-          </w:rPr>
-          <w:t>nfiguration</w:t>
+          <w:t>Simulator Configuration</w:t>
         </w:r>
       </w:hyperlink>
     </w:p>
@@ -1601,15 +1589,16 @@
           <w:b/>
         </w:rPr>
       </w:pPr>
-      <w:bookmarkStart w:id="1" w:name="LAN"/>
+      <w:bookmarkStart w:id="0" w:name="LAN"/>
       <w:r>
         <w:rPr>
           <w:b/>
         </w:rPr>
+        <w:lastRenderedPageBreak/>
         <w:t>LAN Configuration</w:t>
       </w:r>
     </w:p>
-    <w:bookmarkEnd w:id="1"/>
+    <w:bookmarkEnd w:id="0"/>
     <w:p>
       <w:pPr>
         <w:spacing w:after="480"/>
@@ -1636,12 +1625,6 @@
         <w:gridCol w:w="2880"/>
       </w:tblGrid>
       <w:tr>
-        <w:tblPrEx>
-          <w:tblCellMar>
-            <w:top w:w="0" w:type="dxa"/>
-            <w:bottom w:w="0" w:type="dxa"/>
-          </w:tblCellMar>
-        </w:tblPrEx>
         <w:tc>
           <w:tcPr>
             <w:tcW w:w="2880" w:type="dxa"/>
@@ -1656,7 +1639,7 @@
               </w:rPr>
               <w:drawing>
                 <wp:inline distT="0" distB="0" distL="0" distR="0">
-                  <wp:extent cx="1775460" cy="1325880"/>
+                  <wp:extent cx="1775460" cy="940912"/>
                   <wp:effectExtent l="0" t="0" r="0" b="0"/>
                   <wp:docPr id="1" name="Picture 1"/>
                   <wp:cNvGraphicFramePr>
@@ -1679,7 +1662,6 @@
                               </a:ext>
                             </a:extLst>
                           </a:blip>
-                          <a:srcRect/>
                           <a:stretch>
                             <a:fillRect/>
                           </a:stretch>
@@ -1687,7 +1669,7 @@
                         <pic:spPr bwMode="auto">
                           <a:xfrm>
                             <a:off x="0" y="0"/>
-                            <a:ext cx="1775460" cy="1325880"/>
+                            <a:ext cx="1775460" cy="940912"/>
                           </a:xfrm>
                           <a:prstGeom prst="rect">
                             <a:avLst/>
@@ -1737,15 +1719,8 @@
         <w:gridCol w:w="1872"/>
         <w:gridCol w:w="1872"/>
         <w:gridCol w:w="1872"/>
-        <w:gridCol w:w="1872"/>
       </w:tblGrid>
       <w:tr>
-        <w:tblPrEx>
-          <w:tblCellMar>
-            <w:top w:w="0" w:type="dxa"/>
-            <w:bottom w:w="0" w:type="dxa"/>
-          </w:tblCellMar>
-        </w:tblPrEx>
         <w:tc>
           <w:tcPr>
             <w:tcW w:w="1872" w:type="dxa"/>
@@ -1826,39 +1801,12 @@
                 <w:b/>
                 <w:i/>
               </w:rPr>
-              <w:t>ADMACS LAN</w:t>
-            </w:r>
-          </w:p>
-        </w:tc>
-        <w:tc>
-          <w:tcPr>
-            <w:tcW w:w="1872" w:type="dxa"/>
-          </w:tcPr>
-          <w:p>
-            <w:pPr>
-              <w:spacing w:after="120"/>
-              <w:rPr>
-                <w:b/>
-                <w:i/>
-              </w:rPr>
-            </w:pPr>
-            <w:r>
-              <w:rPr>
-                <w:b/>
-                <w:i/>
-              </w:rPr>
               <w:t>SET LAN Button</w:t>
             </w:r>
           </w:p>
         </w:tc>
       </w:tr>
       <w:tr>
-        <w:tblPrEx>
-          <w:tblCellMar>
-            <w:top w:w="0" w:type="dxa"/>
-            <w:bottom w:w="0" w:type="dxa"/>
-          </w:tblCellMar>
-        </w:tblPrEx>
         <w:tc>
           <w:tcPr>
             <w:tcW w:w="1872" w:type="dxa"/>
@@ -1931,25 +1879,6 @@
               <w:rPr>
                 <w:i/>
               </w:rPr>
-              <w:t>Checking this box will enable the ADMACS LAN. Keeping this blank and clicking the 'SET LAN' button will disable it</w:t>
-            </w:r>
-          </w:p>
-        </w:tc>
-        <w:tc>
-          <w:tcPr>
-            <w:tcW w:w="1872" w:type="dxa"/>
-          </w:tcPr>
-          <w:p>
-            <w:pPr>
-              <w:spacing w:after="120"/>
-              <w:rPr>
-                <w:i/>
-              </w:rPr>
-            </w:pPr>
-            <w:r>
-              <w:rPr>
-                <w:i/>
-              </w:rPr>
               <w:t>This button will enable/disable LANs when pressed</w:t>
             </w:r>
           </w:p>
@@ -1972,7 +1901,7 @@
           <w:i/>
         </w:rPr>
       </w:pPr>
-      <w:bookmarkStart w:id="2" w:name="IP"/>
+      <w:bookmarkStart w:id="1" w:name="IP"/>
       <w:r>
         <w:rPr>
           <w:b/>
@@ -1981,7 +1910,7 @@
         <w:t>IP Configuration</w:t>
       </w:r>
     </w:p>
-    <w:bookmarkEnd w:id="2"/>
+    <w:bookmarkEnd w:id="1"/>
     <w:p>
       <w:pPr>
         <w:spacing w:after="480"/>
@@ -2014,12 +1943,6 @@
         <w:gridCol w:w="2880"/>
       </w:tblGrid>
       <w:tr>
-        <w:tblPrEx>
-          <w:tblCellMar>
-            <w:top w:w="0" w:type="dxa"/>
-            <w:bottom w:w="0" w:type="dxa"/>
-          </w:tblCellMar>
-        </w:tblPrEx>
         <w:tc>
           <w:tcPr>
             <w:tcW w:w="2880" w:type="dxa"/>
@@ -2125,12 +2048,6 @@
         <w:gridCol w:w="1872"/>
       </w:tblGrid>
       <w:tr>
-        <w:tblPrEx>
-          <w:tblCellMar>
-            <w:top w:w="0" w:type="dxa"/>
-            <w:bottom w:w="0" w:type="dxa"/>
-          </w:tblCellMar>
-        </w:tblPrEx>
         <w:tc>
           <w:tcPr>
             <w:tcW w:w="1872" w:type="dxa"/>
@@ -2148,7 +2065,6 @@
                 <w:b/>
                 <w:i/>
               </w:rPr>
-              <w:lastRenderedPageBreak/>
               <w:t>FULL IP NETWORK</w:t>
             </w:r>
           </w:p>
@@ -2239,12 +2155,6 @@
         </w:tc>
       </w:tr>
       <w:tr>
-        <w:tblPrEx>
-          <w:tblCellMar>
-            <w:top w:w="0" w:type="dxa"/>
-            <w:bottom w:w="0" w:type="dxa"/>
-          </w:tblCellMar>
-        </w:tblPrEx>
         <w:tc>
           <w:tcPr>
             <w:tcW w:w="1872" w:type="dxa"/>
@@ -2260,6 +2170,7 @@
               <w:rPr>
                 <w:i/>
               </w:rPr>
+              <w:lastRenderedPageBreak/>
               <w:t>Test the connection or configure the IP address associated with HMAP, AGS 1, AGS 2, and ADMACS for a FULL DCS machine</w:t>
             </w:r>
           </w:p>
@@ -2359,7 +2270,7 @@
           <w:i/>
         </w:rPr>
       </w:pPr>
-      <w:bookmarkStart w:id="3" w:name="Sim_Config"/>
+      <w:bookmarkStart w:id="2" w:name="Sim_Config"/>
       <w:r>
         <w:rPr>
           <w:b/>
@@ -2368,7 +2279,7 @@
         <w:t>Simulator Configuration</w:t>
       </w:r>
     </w:p>
-    <w:bookmarkEnd w:id="3"/>
+    <w:bookmarkEnd w:id="2"/>
     <w:p>
       <w:pPr>
         <w:spacing w:after="480"/>
@@ -2398,18 +2309,15 @@
         <w:tblLook w:val="0000" w:firstRow="0" w:lastRow="0" w:firstColumn="0" w:lastColumn="0" w:noHBand="0" w:noVBand="0"/>
       </w:tblPr>
       <w:tblGrid>
-        <w:gridCol w:w="4320"/>
+        <w:gridCol w:w="3912"/>
       </w:tblGrid>
       <w:tr>
-        <w:tblPrEx>
-          <w:tblCellMar>
-            <w:top w:w="0" w:type="dxa"/>
-            <w:bottom w:w="0" w:type="dxa"/>
-          </w:tblCellMar>
-        </w:tblPrEx>
+        <w:trPr>
+          <w:trHeight w:val="2797"/>
+        </w:trPr>
         <w:tc>
           <w:tcPr>
-            <w:tcW w:w="4320" w:type="dxa"/>
+            <w:tcW w:w="3912" w:type="dxa"/>
           </w:tcPr>
           <w:p>
             <w:pPr>
@@ -2425,7 +2333,7 @@
               </w:rPr>
               <w:drawing>
                 <wp:inline distT="0" distB="0" distL="0" distR="0">
-                  <wp:extent cx="2247900" cy="2004060"/>
+                  <wp:extent cx="2247900" cy="1627789"/>
                   <wp:effectExtent l="0" t="0" r="0" b="0"/>
                   <wp:docPr id="3" name="Picture 3"/>
                   <wp:cNvGraphicFramePr>
@@ -2448,7 +2356,6 @@
                               </a:ext>
                             </a:extLst>
                           </a:blip>
-                          <a:srcRect/>
                           <a:stretch>
                             <a:fillRect/>
                           </a:stretch>
@@ -2456,7 +2363,7 @@
                         <pic:spPr bwMode="auto">
                           <a:xfrm>
                             <a:off x="0" y="0"/>
-                            <a:ext cx="2247900" cy="2004060"/>
+                            <a:ext cx="2247900" cy="1627789"/>
                           </a:xfrm>
                           <a:prstGeom prst="rect">
                             <a:avLst/>
@@ -2482,6 +2389,8 @@
             </w:pPr>
           </w:p>
         </w:tc>
+        <w:bookmarkStart w:id="3" w:name="_GoBack"/>
+        <w:bookmarkEnd w:id="3"/>
       </w:tr>
     </w:tbl>
     <w:p>
@@ -2510,12 +2419,6 @@
         <w:gridCol w:w="3120"/>
       </w:tblGrid>
       <w:tr>
-        <w:tblPrEx>
-          <w:tblCellMar>
-            <w:top w:w="0" w:type="dxa"/>
-            <w:bottom w:w="0" w:type="dxa"/>
-          </w:tblCellMar>
-        </w:tblPrEx>
         <w:tc>
           <w:tcPr>
             <w:tcW w:w="3120" w:type="dxa"/>
@@ -2581,12 +2484,6 @@
         </w:tc>
       </w:tr>
       <w:tr>
-        <w:tblPrEx>
-          <w:tblCellMar>
-            <w:top w:w="0" w:type="dxa"/>
-            <w:bottom w:w="0" w:type="dxa"/>
-          </w:tblCellMar>
-        </w:tblPrEx>
         <w:tc>
           <w:tcPr>
             <w:tcW w:w="3120" w:type="dxa"/>
@@ -2602,14 +2499,7 @@
               <w:rPr>
                 <w:i/>
               </w:rPr>
-              <w:t xml:space="preserve">If a check box has been marked then the specified application can be either started or stopped. If a check box has not been mark nothing will be accessed for that application. The 'SELECT ALL' box will select </w:t>
-            </w:r>
-            <w:r>
-              <w:rPr>
-                <w:i/>
-              </w:rPr>
-              <w:lastRenderedPageBreak/>
-              <w:t xml:space="preserve">or deselect all other check boxes </w:t>
+              <w:t xml:space="preserve">If a check box has been marked then the specified application can be either started or stopped. If a check box has not been mark nothing will be accessed for that application. The 'SELECT ALL' box will select or deselect all other check boxes </w:t>
             </w:r>
           </w:p>
         </w:tc>
@@ -2628,7 +2518,6 @@
               <w:rPr>
                 <w:i/>
               </w:rPr>
-              <w:lastRenderedPageBreak/>
               <w:t>This button will start will start each simulator that has been selected in the check box selection area</w:t>
             </w:r>
           </w:p>
@@ -2691,6 +2580,7 @@
         <w:rPr>
           <w:i/>
         </w:rPr>
+        <w:lastRenderedPageBreak/>
         <w:t>This group is used to update the simulators with the version of simulators located on the users thumb drives.</w:t>
       </w:r>
     </w:p>
@@ -2712,12 +2602,6 @@
         <w:gridCol w:w="4320"/>
       </w:tblGrid>
       <w:tr>
-        <w:tblPrEx>
-          <w:tblCellMar>
-            <w:top w:w="0" w:type="dxa"/>
-            <w:bottom w:w="0" w:type="dxa"/>
-          </w:tblCellMar>
-        </w:tblPrEx>
         <w:tc>
           <w:tcPr>
             <w:tcW w:w="4320" w:type="dxa"/>
@@ -2819,12 +2703,6 @@
         <w:gridCol w:w="9360"/>
       </w:tblGrid>
       <w:tr>
-        <w:tblPrEx>
-          <w:tblCellMar>
-            <w:top w:w="0" w:type="dxa"/>
-            <w:bottom w:w="0" w:type="dxa"/>
-          </w:tblCellMar>
-        </w:tblPrEx>
         <w:tc>
           <w:tcPr>
             <w:tcW w:w="9360" w:type="dxa"/>
@@ -2848,12 +2726,6 @@
         </w:tc>
       </w:tr>
       <w:tr>
-        <w:tblPrEx>
-          <w:tblCellMar>
-            <w:top w:w="0" w:type="dxa"/>
-            <w:bottom w:w="0" w:type="dxa"/>
-          </w:tblCellMar>
-        </w:tblPrEx>
         <w:tc>
           <w:tcPr>
             <w:tcW w:w="9360" w:type="dxa"/>
@@ -2933,12 +2805,6 @@
         <w:gridCol w:w="9360"/>
       </w:tblGrid>
       <w:tr>
-        <w:tblPrEx>
-          <w:tblCellMar>
-            <w:top w:w="0" w:type="dxa"/>
-            <w:bottom w:w="0" w:type="dxa"/>
-          </w:tblCellMar>
-        </w:tblPrEx>
         <w:tc>
           <w:tcPr>
             <w:tcW w:w="9360" w:type="dxa"/>
@@ -3027,7 +2893,6 @@
         <w:rPr>
           <w:i/>
         </w:rPr>
-        <w:lastRenderedPageBreak/>
         <w:t>Log Group</w:t>
       </w:r>
     </w:p>
@@ -3042,12 +2907,6 @@
         <w:gridCol w:w="4680"/>
       </w:tblGrid>
       <w:tr>
-        <w:tblPrEx>
-          <w:tblCellMar>
-            <w:top w:w="0" w:type="dxa"/>
-            <w:bottom w:w="0" w:type="dxa"/>
-          </w:tblCellMar>
-        </w:tblPrEx>
         <w:tc>
           <w:tcPr>
             <w:tcW w:w="4680" w:type="dxa"/>
@@ -3092,12 +2951,6 @@
         </w:tc>
       </w:tr>
       <w:tr>
-        <w:tblPrEx>
-          <w:tblCellMar>
-            <w:top w:w="0" w:type="dxa"/>
-            <w:bottom w:w="0" w:type="dxa"/>
-          </w:tblCellMar>
-        </w:tblPrEx>
         <w:tc>
           <w:tcPr>
             <w:tcW w:w="4680" w:type="dxa"/>
@@ -3113,6 +2966,7 @@
               <w:rPr>
                 <w:i/>
               </w:rPr>
+              <w:lastRenderedPageBreak/>
               <w:t>This button will save everything recorded in the list box to a long file in the General Atomics directory</w:t>
             </w:r>
           </w:p>
@@ -3459,13 +3313,57 @@
     <w:lsdException w:name="HTML Sample" w:semiHidden="1" w:unhideWhenUsed="1"/>
     <w:lsdException w:name="HTML Typewriter" w:semiHidden="1" w:unhideWhenUsed="1"/>
     <w:lsdException w:name="HTML Variable" w:semiHidden="1" w:unhideWhenUsed="1"/>
+    <w:lsdException w:name="Normal Table" w:semiHidden="1" w:unhideWhenUsed="1"/>
     <w:lsdException w:name="annotation subject" w:semiHidden="1" w:unhideWhenUsed="1"/>
     <w:lsdException w:name="No List" w:semiHidden="1" w:unhideWhenUsed="1"/>
     <w:lsdException w:name="Outline List 1" w:semiHidden="1" w:unhideWhenUsed="1"/>
     <w:lsdException w:name="Outline List 2" w:semiHidden="1" w:unhideWhenUsed="1"/>
     <w:lsdException w:name="Outline List 3" w:semiHidden="1" w:unhideWhenUsed="1"/>
+    <w:lsdException w:name="Table Simple 1" w:semiHidden="1" w:unhideWhenUsed="1"/>
+    <w:lsdException w:name="Table Simple 2" w:semiHidden="1" w:unhideWhenUsed="1"/>
+    <w:lsdException w:name="Table Simple 3" w:semiHidden="1" w:unhideWhenUsed="1"/>
+    <w:lsdException w:name="Table Classic 1" w:semiHidden="1" w:unhideWhenUsed="1"/>
+    <w:lsdException w:name="Table Classic 2" w:semiHidden="1" w:unhideWhenUsed="1"/>
+    <w:lsdException w:name="Table Classic 3" w:semiHidden="1" w:unhideWhenUsed="1"/>
+    <w:lsdException w:name="Table Classic 4" w:semiHidden="1" w:unhideWhenUsed="1"/>
+    <w:lsdException w:name="Table Colorful 1" w:semiHidden="1" w:unhideWhenUsed="1"/>
+    <w:lsdException w:name="Table Colorful 2" w:semiHidden="1" w:unhideWhenUsed="1"/>
+    <w:lsdException w:name="Table Colorful 3" w:semiHidden="1" w:unhideWhenUsed="1"/>
+    <w:lsdException w:name="Table Columns 1" w:semiHidden="1" w:unhideWhenUsed="1"/>
+    <w:lsdException w:name="Table Columns 2" w:semiHidden="1" w:unhideWhenUsed="1"/>
+    <w:lsdException w:name="Table Columns 3" w:semiHidden="1" w:unhideWhenUsed="1"/>
+    <w:lsdException w:name="Table Columns 4" w:semiHidden="1" w:unhideWhenUsed="1"/>
+    <w:lsdException w:name="Table Columns 5" w:semiHidden="1" w:unhideWhenUsed="1"/>
+    <w:lsdException w:name="Table Grid 1" w:semiHidden="1" w:unhideWhenUsed="1"/>
+    <w:lsdException w:name="Table Grid 2" w:semiHidden="1" w:unhideWhenUsed="1"/>
+    <w:lsdException w:name="Table Grid 3" w:semiHidden="1" w:unhideWhenUsed="1"/>
+    <w:lsdException w:name="Table Grid 4" w:semiHidden="1" w:unhideWhenUsed="1"/>
+    <w:lsdException w:name="Table Grid 5" w:semiHidden="1" w:unhideWhenUsed="1"/>
+    <w:lsdException w:name="Table Grid 6" w:semiHidden="1" w:unhideWhenUsed="1"/>
+    <w:lsdException w:name="Table Grid 7" w:semiHidden="1" w:unhideWhenUsed="1"/>
+    <w:lsdException w:name="Table Grid 8" w:semiHidden="1" w:unhideWhenUsed="1"/>
+    <w:lsdException w:name="Table List 1" w:semiHidden="1" w:unhideWhenUsed="1"/>
+    <w:lsdException w:name="Table List 2" w:semiHidden="1" w:unhideWhenUsed="1"/>
+    <w:lsdException w:name="Table List 3" w:semiHidden="1" w:unhideWhenUsed="1"/>
+    <w:lsdException w:name="Table List 4" w:semiHidden="1" w:unhideWhenUsed="1"/>
+    <w:lsdException w:name="Table List 5" w:semiHidden="1" w:unhideWhenUsed="1"/>
+    <w:lsdException w:name="Table List 6" w:semiHidden="1" w:unhideWhenUsed="1"/>
+    <w:lsdException w:name="Table List 7" w:semiHidden="1" w:unhideWhenUsed="1"/>
+    <w:lsdException w:name="Table List 8" w:semiHidden="1" w:unhideWhenUsed="1"/>
+    <w:lsdException w:name="Table 3D effects 1" w:semiHidden="1" w:unhideWhenUsed="1"/>
+    <w:lsdException w:name="Table 3D effects 2" w:semiHidden="1" w:unhideWhenUsed="1"/>
+    <w:lsdException w:name="Table 3D effects 3" w:semiHidden="1" w:unhideWhenUsed="1"/>
+    <w:lsdException w:name="Table Contemporary" w:semiHidden="1" w:unhideWhenUsed="1"/>
+    <w:lsdException w:name="Table Elegant" w:semiHidden="1" w:unhideWhenUsed="1"/>
+    <w:lsdException w:name="Table Professional" w:semiHidden="1" w:unhideWhenUsed="1"/>
+    <w:lsdException w:name="Table Subtle 1" w:semiHidden="1" w:unhideWhenUsed="1"/>
+    <w:lsdException w:name="Table Subtle 2" w:semiHidden="1" w:unhideWhenUsed="1"/>
+    <w:lsdException w:name="Table Web 1" w:semiHidden="1" w:unhideWhenUsed="1"/>
+    <w:lsdException w:name="Table Web 2" w:semiHidden="1" w:unhideWhenUsed="1"/>
+    <w:lsdException w:name="Table Web 3" w:semiHidden="1" w:unhideWhenUsed="1"/>
     <w:lsdException w:name="Balloon Text" w:semiHidden="1" w:unhideWhenUsed="1"/>
     <w:lsdException w:name="Table Grid" w:uiPriority="39"/>
+    <w:lsdException w:name="Table Theme" w:semiHidden="1" w:unhideWhenUsed="1"/>
     <w:lsdException w:name="Placeholder Text" w:semiHidden="1"/>
     <w:lsdException w:name="No Spacing" w:uiPriority="1" w:qFormat="1"/>
     <w:lsdException w:name="Light Shading" w:uiPriority="60"/>
@@ -3860,526 +3758,6 @@
 </w:styles>
 </file>
 
-<file path=word/glossary/document.xml><?xml version="1.0" encoding="utf-8"?>
-<w:glossaryDocument xmlns:wpc="http://schemas.microsoft.com/office/word/2010/wordprocessingCanvas" xmlns:mc="http://schemas.openxmlformats.org/markup-compatibility/2006" xmlns:o="urn:schemas-microsoft-com:office:office" xmlns:r="http://schemas.openxmlformats.org/officeDocument/2006/relationships" xmlns:m="http://schemas.openxmlformats.org/officeDocument/2006/math" xmlns:v="urn:schemas-microsoft-com:vml" xmlns:wp14="http://schemas.microsoft.com/office/word/2010/wordprocessingDrawing" xmlns:wp="http://schemas.openxmlformats.org/drawingml/2006/wordprocessingDrawing" xmlns:w10="urn:schemas-microsoft-com:office:word" xmlns:w="http://schemas.openxmlformats.org/wordprocessingml/2006/main" xmlns:w14="http://schemas.microsoft.com/office/word/2010/wordml" xmlns:w15="http://schemas.microsoft.com/office/word/2012/wordml" xmlns:wpg="http://schemas.microsoft.com/office/word/2010/wordprocessingGroup" xmlns:wpi="http://schemas.microsoft.com/office/word/2010/wordprocessingInk" xmlns:wne="http://schemas.microsoft.com/office/word/2006/wordml" xmlns:wps="http://schemas.microsoft.com/office/word/2010/wordprocessingShape" mc:Ignorable="w14 w15 wp14"/>
-</file>
-
-<file path=word/glossary/fontTable.xml><?xml version="1.0" encoding="utf-8"?>
-<w:fonts xmlns:mc="http://schemas.openxmlformats.org/markup-compatibility/2006" xmlns:r="http://schemas.openxmlformats.org/officeDocument/2006/relationships" xmlns:w="http://schemas.openxmlformats.org/wordprocessingml/2006/main" xmlns:w14="http://schemas.microsoft.com/office/word/2010/wordml" xmlns:w15="http://schemas.microsoft.com/office/word/2012/wordml" mc:Ignorable="w14 w15">
-  <w:font w:name="Times New Roman">
-    <w:panose1 w:val="02020603050405020304"/>
-    <w:charset w:val="00"/>
-    <w:family w:val="roman"/>
-    <w:pitch w:val="variable"/>
-    <w:sig w:usb0="E0002AFF" w:usb1="C0007841" w:usb2="00000009" w:usb3="00000000" w:csb0="000001FF" w:csb1="00000000"/>
-  </w:font>
-  <w:font w:name="Calibri">
-    <w:panose1 w:val="020F0502020204030204"/>
-    <w:charset w:val="00"/>
-    <w:family w:val="swiss"/>
-    <w:pitch w:val="variable"/>
-    <w:sig w:usb0="E10002FF" w:usb1="4000ACFF" w:usb2="00000009" w:usb3="00000000" w:csb0="0000019F" w:csb1="00000000"/>
-  </w:font>
-  <w:font w:name="Calibri Light">
-    <w:panose1 w:val="020F0302020204030204"/>
-    <w:charset w:val="00"/>
-    <w:family w:val="swiss"/>
-    <w:pitch w:val="variable"/>
-    <w:sig w:usb0="A00002EF" w:usb1="4000207B" w:usb2="00000000" w:usb3="00000000" w:csb0="0000019F" w:csb1="00000000"/>
-  </w:font>
-</w:fonts>
-</file>
-
-<file path=word/glossary/settings.xml><?xml version="1.0" encoding="utf-8"?>
-<w:settings xmlns:mc="http://schemas.openxmlformats.org/markup-compatibility/2006" xmlns:o="urn:schemas-microsoft-com:office:office" xmlns:r="http://schemas.openxmlformats.org/officeDocument/2006/relationships" xmlns:m="http://schemas.openxmlformats.org/officeDocument/2006/math" xmlns:v="urn:schemas-microsoft-com:vml" xmlns:w10="urn:schemas-microsoft-com:office:word" xmlns:w="http://schemas.openxmlformats.org/wordprocessingml/2006/main" xmlns:w14="http://schemas.microsoft.com/office/word/2010/wordml" xmlns:w15="http://schemas.microsoft.com/office/word/2012/wordml" xmlns:sl="http://schemas.openxmlformats.org/schemaLibrary/2006/main" mc:Ignorable="w14 w15">
-  <w:view w:val="normal"/>
-  <w:defaultTabStop w:val="720"/>
-  <w:characterSpacingControl w:val="doNotCompress"/>
-  <w:compat>
-    <w:useFELayout/>
-    <w:compatSetting w:name="compatibilityMode" w:uri="http://schemas.microsoft.com/office/word" w:val="15"/>
-    <w:compatSetting w:name="overrideTableStyleFontSizeAndJustification" w:uri="http://schemas.microsoft.com/office/word" w:val="1"/>
-    <w:compatSetting w:name="enableOpenTypeFeatures" w:uri="http://schemas.microsoft.com/office/word" w:val="1"/>
-    <w:compatSetting w:name="doNotFlipMirrorIndents" w:uri="http://schemas.microsoft.com/office/word" w:val="1"/>
-    <w:compatSetting w:name="differentiateMultirowTableHeaders" w:uri="http://schemas.microsoft.com/office/word" w:val="1"/>
-  </w:compat>
-  <w:rsids>
-    <w:rsidRoot w:val="00811D7D"/>
-    <w:rsid w:val="003C33E6"/>
-    <w:rsid w:val="00811D7D"/>
-  </w:rsids>
-  <m:mathPr>
-    <m:mathFont m:val="Cambria Math"/>
-    <m:brkBin m:val="before"/>
-    <m:brkBinSub m:val="--"/>
-    <m:smallFrac m:val="0"/>
-    <m:dispDef/>
-    <m:lMargin m:val="0"/>
-    <m:rMargin m:val="0"/>
-    <m:defJc m:val="centerGroup"/>
-    <m:wrapIndent m:val="1440"/>
-    <m:intLim m:val="subSup"/>
-    <m:naryLim m:val="undOvr"/>
-  </m:mathPr>
-  <w:themeFontLang w:val="en-US"/>
-  <w:clrSchemeMapping w:bg1="light1" w:t1="dark1" w:bg2="light2" w:t2="dark2" w:accent1="accent1" w:accent2="accent2" w:accent3="accent3" w:accent4="accent4" w:accent5="accent5" w:accent6="accent6" w:hyperlink="hyperlink" w:followedHyperlink="followedHyperlink"/>
-  <w:decimalSymbol w:val="."/>
-  <w:listSeparator w:val=","/>
-  <w15:chartTrackingRefBased/>
-</w:settings>
-</file>
-
-<file path=word/glossary/styles.xml><?xml version="1.0" encoding="utf-8"?>
-<w:styles xmlns:mc="http://schemas.openxmlformats.org/markup-compatibility/2006" xmlns:r="http://schemas.openxmlformats.org/officeDocument/2006/relationships" xmlns:w="http://schemas.openxmlformats.org/wordprocessingml/2006/main" xmlns:w14="http://schemas.microsoft.com/office/word/2010/wordml" xmlns:w15="http://schemas.microsoft.com/office/word/2012/wordml" mc:Ignorable="w14 w15">
-  <w:docDefaults>
-    <w:rPrDefault>
-      <w:rPr>
-        <w:rFonts w:asciiTheme="minorHAnsi" w:eastAsiaTheme="minorEastAsia" w:hAnsiTheme="minorHAnsi" w:cstheme="minorBidi"/>
-        <w:sz w:val="22"/>
-        <w:szCs w:val="22"/>
-        <w:lang w:val="en-US" w:eastAsia="en-US" w:bidi="ar-SA"/>
-      </w:rPr>
-    </w:rPrDefault>
-    <w:pPrDefault>
-      <w:pPr>
-        <w:spacing w:after="160" w:line="259" w:lineRule="auto"/>
-      </w:pPr>
-    </w:pPrDefault>
-  </w:docDefaults>
-  <w:latentStyles w:defLockedState="0" w:defUIPriority="99" w:defSemiHidden="0" w:defUnhideWhenUsed="0" w:defQFormat="0" w:count="371">
-    <w:lsdException w:name="Normal" w:uiPriority="0" w:qFormat="1"/>
-    <w:lsdException w:name="heading 1" w:uiPriority="9" w:qFormat="1"/>
-    <w:lsdException w:name="heading 2" w:semiHidden="1" w:uiPriority="9" w:unhideWhenUsed="1" w:qFormat="1"/>
-    <w:lsdException w:name="heading 3" w:semiHidden="1" w:uiPriority="9" w:unhideWhenUsed="1" w:qFormat="1"/>
-    <w:lsdException w:name="heading 4" w:semiHidden="1" w:uiPriority="9" w:unhideWhenUsed="1" w:qFormat="1"/>
-    <w:lsdException w:name="heading 5" w:semiHidden="1" w:uiPriority="9" w:unhideWhenUsed="1" w:qFormat="1"/>
-    <w:lsdException w:name="heading 6" w:semiHidden="1" w:uiPriority="9" w:unhideWhenUsed="1" w:qFormat="1"/>
-    <w:lsdException w:name="heading 7" w:semiHidden="1" w:uiPriority="9" w:unhideWhenUsed="1" w:qFormat="1"/>
-    <w:lsdException w:name="heading 8" w:semiHidden="1" w:uiPriority="9" w:unhideWhenUsed="1" w:qFormat="1"/>
-    <w:lsdException w:name="heading 9" w:semiHidden="1" w:uiPriority="9" w:unhideWhenUsed="1" w:qFormat="1"/>
-    <w:lsdException w:name="index 1" w:semiHidden="1" w:unhideWhenUsed="1"/>
-    <w:lsdException w:name="index 2" w:semiHidden="1" w:unhideWhenUsed="1"/>
-    <w:lsdException w:name="index 3" w:semiHidden="1" w:unhideWhenUsed="1"/>
-    <w:lsdException w:name="index 4" w:semiHidden="1" w:unhideWhenUsed="1"/>
-    <w:lsdException w:name="index 5" w:semiHidden="1" w:unhideWhenUsed="1"/>
-    <w:lsdException w:name="index 6" w:semiHidden="1" w:unhideWhenUsed="1"/>
-    <w:lsdException w:name="index 7" w:semiHidden="1" w:unhideWhenUsed="1"/>
-    <w:lsdException w:name="index 8" w:semiHidden="1" w:unhideWhenUsed="1"/>
-    <w:lsdException w:name="index 9" w:semiHidden="1" w:unhideWhenUsed="1"/>
-    <w:lsdException w:name="toc 1" w:semiHidden="1" w:uiPriority="39" w:unhideWhenUsed="1"/>
-    <w:lsdException w:name="toc 2" w:semiHidden="1" w:uiPriority="39" w:unhideWhenUsed="1"/>
-    <w:lsdException w:name="toc 3" w:semiHidden="1" w:uiPriority="39" w:unhideWhenUsed="1"/>
-    <w:lsdException w:name="toc 4" w:semiHidden="1" w:uiPriority="39" w:unhideWhenUsed="1"/>
-    <w:lsdException w:name="toc 5" w:semiHidden="1" w:uiPriority="39" w:unhideWhenUsed="1"/>
-    <w:lsdException w:name="toc 6" w:semiHidden="1" w:uiPriority="39" w:unhideWhenUsed="1"/>
-    <w:lsdException w:name="toc 7" w:semiHidden="1" w:uiPriority="39" w:unhideWhenUsed="1"/>
-    <w:lsdException w:name="toc 8" w:semiHidden="1" w:uiPriority="39" w:unhideWhenUsed="1"/>
-    <w:lsdException w:name="toc 9" w:semiHidden="1" w:uiPriority="39" w:unhideWhenUsed="1"/>
-    <w:lsdException w:name="Normal Indent" w:semiHidden="1" w:unhideWhenUsed="1"/>
-    <w:lsdException w:name="footnote text" w:semiHidden="1" w:unhideWhenUsed="1"/>
-    <w:lsdException w:name="annotation text" w:semiHidden="1" w:unhideWhenUsed="1"/>
-    <w:lsdException w:name="header" w:semiHidden="1" w:unhideWhenUsed="1"/>
-    <w:lsdException w:name="footer" w:semiHidden="1" w:unhideWhenUsed="1"/>
-    <w:lsdException w:name="index heading" w:semiHidden="1" w:unhideWhenUsed="1"/>
-    <w:lsdException w:name="caption" w:semiHidden="1" w:uiPriority="35" w:unhideWhenUsed="1" w:qFormat="1"/>
-    <w:lsdException w:name="table of figures" w:semiHidden="1" w:unhideWhenUsed="1"/>
-    <w:lsdException w:name="envelope address" w:semiHidden="1" w:unhideWhenUsed="1"/>
-    <w:lsdException w:name="envelope return" w:semiHidden="1" w:unhideWhenUsed="1"/>
-    <w:lsdException w:name="footnote reference" w:semiHidden="1" w:unhideWhenUsed="1"/>
-    <w:lsdException w:name="annotation reference" w:semiHidden="1" w:unhideWhenUsed="1"/>
-    <w:lsdException w:name="line number" w:semiHidden="1" w:unhideWhenUsed="1"/>
-    <w:lsdException w:name="page number" w:semiHidden="1" w:unhideWhenUsed="1"/>
-    <w:lsdException w:name="endnote reference" w:semiHidden="1" w:unhideWhenUsed="1"/>
-    <w:lsdException w:name="endnote text" w:semiHidden="1" w:unhideWhenUsed="1"/>
-    <w:lsdException w:name="table of authorities" w:semiHidden="1" w:unhideWhenUsed="1"/>
-    <w:lsdException w:name="macro" w:semiHidden="1" w:unhideWhenUsed="1"/>
-    <w:lsdException w:name="toa heading" w:semiHidden="1" w:unhideWhenUsed="1"/>
-    <w:lsdException w:name="List" w:semiHidden="1" w:unhideWhenUsed="1"/>
-    <w:lsdException w:name="List Bullet" w:semiHidden="1" w:unhideWhenUsed="1"/>
-    <w:lsdException w:name="List Number" w:semiHidden="1" w:unhideWhenUsed="1"/>
-    <w:lsdException w:name="List 2" w:semiHidden="1" w:unhideWhenUsed="1"/>
-    <w:lsdException w:name="List 3" w:semiHidden="1" w:unhideWhenUsed="1"/>
-    <w:lsdException w:name="List 4" w:semiHidden="1" w:unhideWhenUsed="1"/>
-    <w:lsdException w:name="List 5" w:semiHidden="1" w:unhideWhenUsed="1"/>
-    <w:lsdException w:name="List Bullet 2" w:semiHidden="1" w:unhideWhenUsed="1"/>
-    <w:lsdException w:name="List Bullet 3" w:semiHidden="1" w:unhideWhenUsed="1"/>
-    <w:lsdException w:name="List Bullet 4" w:semiHidden="1" w:unhideWhenUsed="1"/>
-    <w:lsdException w:name="List Bullet 5" w:semiHidden="1" w:unhideWhenUsed="1"/>
-    <w:lsdException w:name="List Number 2" w:semiHidden="1" w:unhideWhenUsed="1"/>
-    <w:lsdException w:name="List Number 3" w:semiHidden="1" w:unhideWhenUsed="1"/>
-    <w:lsdException w:name="List Number 4" w:semiHidden="1" w:unhideWhenUsed="1"/>
-    <w:lsdException w:name="List Number 5" w:semiHidden="1" w:unhideWhenUsed="1"/>
-    <w:lsdException w:name="Title" w:uiPriority="10" w:qFormat="1"/>
-    <w:lsdException w:name="Closing" w:semiHidden="1" w:unhideWhenUsed="1"/>
-    <w:lsdException w:name="Signature" w:semiHidden="1" w:unhideWhenUsed="1"/>
-    <w:lsdException w:name="Default Paragraph Font" w:semiHidden="1" w:uiPriority="1" w:unhideWhenUsed="1"/>
-    <w:lsdException w:name="Body Text" w:semiHidden="1" w:unhideWhenUsed="1"/>
-    <w:lsdException w:name="Body Text Indent" w:semiHidden="1" w:unhideWhenUsed="1"/>
-    <w:lsdException w:name="List Continue" w:semiHidden="1" w:unhideWhenUsed="1"/>
-    <w:lsdException w:name="List Continue 2" w:semiHidden="1" w:unhideWhenUsed="1"/>
-    <w:lsdException w:name="List Continue 3" w:semiHidden="1" w:unhideWhenUsed="1"/>
-    <w:lsdException w:name="List Continue 4" w:semiHidden="1" w:unhideWhenUsed="1"/>
-    <w:lsdException w:name="List Continue 5" w:semiHidden="1" w:unhideWhenUsed="1"/>
-    <w:lsdException w:name="Message Header" w:semiHidden="1" w:unhideWhenUsed="1"/>
-    <w:lsdException w:name="Subtitle" w:uiPriority="11" w:qFormat="1"/>
-    <w:lsdException w:name="Salutation" w:semiHidden="1" w:unhideWhenUsed="1"/>
-    <w:lsdException w:name="Date" w:semiHidden="1" w:unhideWhenUsed="1"/>
-    <w:lsdException w:name="Body Text First Indent" w:semiHidden="1" w:unhideWhenUsed="1"/>
-    <w:lsdException w:name="Body Text First Indent 2" w:semiHidden="1" w:unhideWhenUsed="1"/>
-    <w:lsdException w:name="Note Heading" w:semiHidden="1" w:unhideWhenUsed="1"/>
-    <w:lsdException w:name="Body Text 2" w:semiHidden="1" w:unhideWhenUsed="1"/>
-    <w:lsdException w:name="Body Text 3" w:semiHidden="1" w:unhideWhenUsed="1"/>
-    <w:lsdException w:name="Body Text Indent 2" w:semiHidden="1" w:unhideWhenUsed="1"/>
-    <w:lsdException w:name="Body Text Indent 3" w:semiHidden="1" w:unhideWhenUsed="1"/>
-    <w:lsdException w:name="Block Text" w:semiHidden="1" w:unhideWhenUsed="1"/>
-    <w:lsdException w:name="Hyperlink" w:semiHidden="1" w:unhideWhenUsed="1"/>
-    <w:lsdException w:name="FollowedHyperlink" w:semiHidden="1" w:unhideWhenUsed="1"/>
-    <w:lsdException w:name="Strong" w:uiPriority="22" w:qFormat="1"/>
-    <w:lsdException w:name="Emphasis" w:uiPriority="20" w:qFormat="1"/>
-    <w:lsdException w:name="Document Map" w:semiHidden="1" w:unhideWhenUsed="1"/>
-    <w:lsdException w:name="Plain Text" w:semiHidden="1" w:unhideWhenUsed="1"/>
-    <w:lsdException w:name="E-mail Signature" w:semiHidden="1" w:unhideWhenUsed="1"/>
-    <w:lsdException w:name="HTML Top of Form" w:semiHidden="1" w:unhideWhenUsed="1"/>
-    <w:lsdException w:name="HTML Bottom of Form" w:semiHidden="1" w:unhideWhenUsed="1"/>
-    <w:lsdException w:name="Normal (Web)" w:semiHidden="1" w:unhideWhenUsed="1"/>
-    <w:lsdException w:name="HTML Acronym" w:semiHidden="1" w:unhideWhenUsed="1"/>
-    <w:lsdException w:name="HTML Address" w:semiHidden="1" w:unhideWhenUsed="1"/>
-    <w:lsdException w:name="HTML Cite" w:semiHidden="1" w:unhideWhenUsed="1"/>
-    <w:lsdException w:name="HTML Code" w:semiHidden="1" w:unhideWhenUsed="1"/>
-    <w:lsdException w:name="HTML Definition" w:semiHidden="1" w:unhideWhenUsed="1"/>
-    <w:lsdException w:name="HTML Keyboard" w:semiHidden="1" w:unhideWhenUsed="1"/>
-    <w:lsdException w:name="HTML Preformatted" w:semiHidden="1" w:unhideWhenUsed="1"/>
-    <w:lsdException w:name="HTML Sample" w:semiHidden="1" w:unhideWhenUsed="1"/>
-    <w:lsdException w:name="HTML Typewriter" w:semiHidden="1" w:unhideWhenUsed="1"/>
-    <w:lsdException w:name="HTML Variable" w:semiHidden="1" w:unhideWhenUsed="1"/>
-    <w:lsdException w:name="Normal Table" w:semiHidden="1" w:unhideWhenUsed="1"/>
-    <w:lsdException w:name="annotation subject" w:semiHidden="1" w:unhideWhenUsed="1"/>
-    <w:lsdException w:name="No List" w:semiHidden="1" w:unhideWhenUsed="1"/>
-    <w:lsdException w:name="Outline List 1" w:semiHidden="1" w:unhideWhenUsed="1"/>
-    <w:lsdException w:name="Outline List 2" w:semiHidden="1" w:unhideWhenUsed="1"/>
-    <w:lsdException w:name="Outline List 3" w:semiHidden="1" w:unhideWhenUsed="1"/>
-    <w:lsdException w:name="Table Simple 1" w:semiHidden="1" w:unhideWhenUsed="1"/>
-    <w:lsdException w:name="Table Simple 2" w:semiHidden="1" w:unhideWhenUsed="1"/>
-    <w:lsdException w:name="Table Simple 3" w:semiHidden="1" w:unhideWhenUsed="1"/>
-    <w:lsdException w:name="Table Classic 1" w:semiHidden="1" w:unhideWhenUsed="1"/>
-    <w:lsdException w:name="Table Classic 2" w:semiHidden="1" w:unhideWhenUsed="1"/>
-    <w:lsdException w:name="Table Classic 3" w:semiHidden="1" w:unhideWhenUsed="1"/>
-    <w:lsdException w:name="Table Classic 4" w:semiHidden="1" w:unhideWhenUsed="1"/>
-    <w:lsdException w:name="Table Colorful 1" w:semiHidden="1" w:unhideWhenUsed="1"/>
-    <w:lsdException w:name="Table Colorful 2" w:semiHidden="1" w:unhideWhenUsed="1"/>
-    <w:lsdException w:name="Table Colorful 3" w:semiHidden="1" w:unhideWhenUsed="1"/>
-    <w:lsdException w:name="Table Columns 1" w:semiHidden="1" w:unhideWhenUsed="1"/>
-    <w:lsdException w:name="Table Columns 2" w:semiHidden="1" w:unhideWhenUsed="1"/>
-    <w:lsdException w:name="Table Columns 3" w:semiHidden="1" w:unhideWhenUsed="1"/>
-    <w:lsdException w:name="Table Columns 4" w:semiHidden="1" w:unhideWhenUsed="1"/>
-    <w:lsdException w:name="Table Columns 5" w:semiHidden="1" w:unhideWhenUsed="1"/>
-    <w:lsdException w:name="Table Grid 1" w:semiHidden="1" w:unhideWhenUsed="1"/>
-    <w:lsdException w:name="Table Grid 2" w:semiHidden="1" w:unhideWhenUsed="1"/>
-    <w:lsdException w:name="Table Grid 3" w:semiHidden="1" w:unhideWhenUsed="1"/>
-    <w:lsdException w:name="Table Grid 4" w:semiHidden="1" w:unhideWhenUsed="1"/>
-    <w:lsdException w:name="Table Grid 5" w:semiHidden="1" w:unhideWhenUsed="1"/>
-    <w:lsdException w:name="Table Grid 6" w:semiHidden="1" w:unhideWhenUsed="1"/>
-    <w:lsdException w:name="Table Grid 7" w:semiHidden="1" w:unhideWhenUsed="1"/>
-    <w:lsdException w:name="Table Grid 8" w:semiHidden="1" w:unhideWhenUsed="1"/>
-    <w:lsdException w:name="Table List 1" w:semiHidden="1" w:unhideWhenUsed="1"/>
-    <w:lsdException w:name="Table List 2" w:semiHidden="1" w:unhideWhenUsed="1"/>
-    <w:lsdException w:name="Table List 3" w:semiHidden="1" w:unhideWhenUsed="1"/>
-    <w:lsdException w:name="Table List 4" w:semiHidden="1" w:unhideWhenUsed="1"/>
-    <w:lsdException w:name="Table List 5" w:semiHidden="1" w:unhideWhenUsed="1"/>
-    <w:lsdException w:name="Table List 6" w:semiHidden="1" w:unhideWhenUsed="1"/>
-    <w:lsdException w:name="Table List 7" w:semiHidden="1" w:unhideWhenUsed="1"/>
-    <w:lsdException w:name="Table List 8" w:semiHidden="1" w:unhideWhenUsed="1"/>
-    <w:lsdException w:name="Table 3D effects 1" w:semiHidden="1" w:unhideWhenUsed="1"/>
-    <w:lsdException w:name="Table 3D effects 2" w:semiHidden="1" w:unhideWhenUsed="1"/>
-    <w:lsdException w:name="Table 3D effects 3" w:semiHidden="1" w:unhideWhenUsed="1"/>
-    <w:lsdException w:name="Table Contemporary" w:semiHidden="1" w:unhideWhenUsed="1"/>
-    <w:lsdException w:name="Table Elegant" w:semiHidden="1" w:unhideWhenUsed="1"/>
-    <w:lsdException w:name="Table Professional" w:semiHidden="1" w:unhideWhenUsed="1"/>
-    <w:lsdException w:name="Table Subtle 1" w:semiHidden="1" w:unhideWhenUsed="1"/>
-    <w:lsdException w:name="Table Subtle 2" w:semiHidden="1" w:unhideWhenUsed="1"/>
-    <w:lsdException w:name="Table Web 1" w:semiHidden="1" w:unhideWhenUsed="1"/>
-    <w:lsdException w:name="Table Web 2" w:semiHidden="1" w:unhideWhenUsed="1"/>
-    <w:lsdException w:name="Table Web 3" w:semiHidden="1" w:unhideWhenUsed="1"/>
-    <w:lsdException w:name="Balloon Text" w:semiHidden="1" w:unhideWhenUsed="1"/>
-    <w:lsdException w:name="Table Grid" w:uiPriority="39"/>
-    <w:lsdException w:name="Table Theme" w:semiHidden="1" w:unhideWhenUsed="1"/>
-    <w:lsdException w:name="Placeholder Text" w:semiHidden="1"/>
-    <w:lsdException w:name="No Spacing" w:uiPriority="1" w:qFormat="1"/>
-    <w:lsdException w:name="Light Shading" w:uiPriority="60"/>
-    <w:lsdException w:name="Light List" w:uiPriority="61"/>
-    <w:lsdException w:name="Light Grid" w:uiPriority="62"/>
-    <w:lsdException w:name="Medium Shading 1" w:uiPriority="63"/>
-    <w:lsdException w:name="Medium Shading 2" w:uiPriority="64"/>
-    <w:lsdException w:name="Medium List 1" w:uiPriority="65"/>
-    <w:lsdException w:name="Medium List 2" w:uiPriority="66"/>
-    <w:lsdException w:name="Medium Grid 1" w:uiPriority="67"/>
-    <w:lsdException w:name="Medium Grid 2" w:uiPriority="68"/>
-    <w:lsdException w:name="Medium Grid 3" w:uiPriority="69"/>
-    <w:lsdException w:name="Dark List" w:uiPriority="70"/>
-    <w:lsdException w:name="Colorful Shading" w:uiPriority="71"/>
-    <w:lsdException w:name="Colorful List" w:uiPriority="72"/>
-    <w:lsdException w:name="Colorful Grid" w:uiPriority="73"/>
-    <w:lsdException w:name="Light Shading Accent 1" w:uiPriority="60"/>
-    <w:lsdException w:name="Light List Accent 1" w:uiPriority="61"/>
-    <w:lsdException w:name="Light Grid Accent 1" w:uiPriority="62"/>
-    <w:lsdException w:name="Medium Shading 1 Accent 1" w:uiPriority="63"/>
-    <w:lsdException w:name="Medium Shading 2 Accent 1" w:uiPriority="64"/>
-    <w:lsdException w:name="Medium List 1 Accent 1" w:uiPriority="65"/>
-    <w:lsdException w:name="Revision" w:semiHidden="1"/>
-    <w:lsdException w:name="List Paragraph" w:uiPriority="34" w:qFormat="1"/>
-    <w:lsdException w:name="Quote" w:uiPriority="29" w:qFormat="1"/>
-    <w:lsdException w:name="Intense Quote" w:uiPriority="30" w:qFormat="1"/>
-    <w:lsdException w:name="Medium List 2 Accent 1" w:uiPriority="66"/>
-    <w:lsdException w:name="Medium Grid 1 Accent 1" w:uiPriority="67"/>
-    <w:lsdException w:name="Medium Grid 2 Accent 1" w:uiPriority="68"/>
-    <w:lsdException w:name="Medium Grid 3 Accent 1" w:uiPriority="69"/>
-    <w:lsdException w:name="Dark List Accent 1" w:uiPriority="70"/>
-    <w:lsdException w:name="Colorful Shading Accent 1" w:uiPriority="71"/>
-    <w:lsdException w:name="Colorful List Accent 1" w:uiPriority="72"/>
-    <w:lsdException w:name="Colorful Grid Accent 1" w:uiPriority="73"/>
-    <w:lsdException w:name="Light Shading Accent 2" w:uiPriority="60"/>
-    <w:lsdException w:name="Light List Accent 2" w:uiPriority="61"/>
-    <w:lsdException w:name="Light Grid Accent 2" w:uiPriority="62"/>
-    <w:lsdException w:name="Medium Shading 1 Accent 2" w:uiPriority="63"/>
-    <w:lsdException w:name="Medium Shading 2 Accent 2" w:uiPriority="64"/>
-    <w:lsdException w:name="Medium List 1 Accent 2" w:uiPriority="65"/>
-    <w:lsdException w:name="Medium List 2 Accent 2" w:uiPriority="66"/>
-    <w:lsdException w:name="Medium Grid 1 Accent 2" w:uiPriority="67"/>
-    <w:lsdException w:name="Medium Grid 2 Accent 2" w:uiPriority="68"/>
-    <w:lsdException w:name="Medium Grid 3 Accent 2" w:uiPriority="69"/>
-    <w:lsdException w:name="Dark List Accent 2" w:uiPriority="70"/>
-    <w:lsdException w:name="Colorful Shading Accent 2" w:uiPriority="71"/>
-    <w:lsdException w:name="Colorful List Accent 2" w:uiPriority="72"/>
-    <w:lsdException w:name="Colorful Grid Accent 2" w:uiPriority="73"/>
-    <w:lsdException w:name="Light Shading Accent 3" w:uiPriority="60"/>
-    <w:lsdException w:name="Light List Accent 3" w:uiPriority="61"/>
-    <w:lsdException w:name="Light Grid Accent 3" w:uiPriority="62"/>
-    <w:lsdException w:name="Medium Shading 1 Accent 3" w:uiPriority="63"/>
-    <w:lsdException w:name="Medium Shading 2 Accent 3" w:uiPriority="64"/>
-    <w:lsdException w:name="Medium List 1 Accent 3" w:uiPriority="65"/>
-    <w:lsdException w:name="Medium List 2 Accent 3" w:uiPriority="66"/>
-    <w:lsdException w:name="Medium Grid 1 Accent 3" w:uiPriority="67"/>
-    <w:lsdException w:name="Medium Grid 2 Accent 3" w:uiPriority="68"/>
-    <w:lsdException w:name="Medium Grid 3 Accent 3" w:uiPriority="69"/>
-    <w:lsdException w:name="Dark List Accent 3" w:uiPriority="70"/>
-    <w:lsdException w:name="Colorful Shading Accent 3" w:uiPriority="71"/>
-    <w:lsdException w:name="Colorful List Accent 3" w:uiPriority="72"/>
-    <w:lsdException w:name="Colorful Grid Accent 3" w:uiPriority="73"/>
-    <w:lsdException w:name="Light Shading Accent 4" w:uiPriority="60"/>
-    <w:lsdException w:name="Light List Accent 4" w:uiPriority="61"/>
-    <w:lsdException w:name="Light Grid Accent 4" w:uiPriority="62"/>
-    <w:lsdException w:name="Medium Shading 1 Accent 4" w:uiPriority="63"/>
-    <w:lsdException w:name="Medium Shading 2 Accent 4" w:uiPriority="64"/>
-    <w:lsdException w:name="Medium List 1 Accent 4" w:uiPriority="65"/>
-    <w:lsdException w:name="Medium List 2 Accent 4" w:uiPriority="66"/>
-    <w:lsdException w:name="Medium Grid 1 Accent 4" w:uiPriority="67"/>
-    <w:lsdException w:name="Medium Grid 2 Accent 4" w:uiPriority="68"/>
-    <w:lsdException w:name="Medium Grid 3 Accent 4" w:uiPriority="69"/>
-    <w:lsdException w:name="Dark List Accent 4" w:uiPriority="70"/>
-    <w:lsdException w:name="Colorful Shading Accent 4" w:uiPriority="71"/>
-    <w:lsdException w:name="Colorful List Accent 4" w:uiPriority="72"/>
-    <w:lsdException w:name="Colorful Grid Accent 4" w:uiPriority="73"/>
-    <w:lsdException w:name="Light Shading Accent 5" w:uiPriority="60"/>
-    <w:lsdException w:name="Light List Accent 5" w:uiPriority="61"/>
-    <w:lsdException w:name="Light Grid Accent 5" w:uiPriority="62"/>
-    <w:lsdException w:name="Medium Shading 1 Accent 5" w:uiPriority="63"/>
-    <w:lsdException w:name="Medium Shading 2 Accent 5" w:uiPriority="64"/>
-    <w:lsdException w:name="Medium List 1 Accent 5" w:uiPriority="65"/>
-    <w:lsdException w:name="Medium List 2 Accent 5" w:uiPriority="66"/>
-    <w:lsdException w:name="Medium Grid 1 Accent 5" w:uiPriority="67"/>
-    <w:lsdException w:name="Medium Grid 2 Accent 5" w:uiPriority="68"/>
-    <w:lsdException w:name="Medium Grid 3 Accent 5" w:uiPriority="69"/>
-    <w:lsdException w:name="Dark List Accent 5" w:uiPriority="70"/>
-    <w:lsdException w:name="Colorful Shading Accent 5" w:uiPriority="71"/>
-    <w:lsdException w:name="Colorful List Accent 5" w:uiPriority="72"/>
-    <w:lsdException w:name="Colorful Grid Accent 5" w:uiPriority="73"/>
-    <w:lsdException w:name="Light Shading Accent 6" w:uiPriority="60"/>
-    <w:lsdException w:name="Light List Accent 6" w:uiPriority="61"/>
-    <w:lsdException w:name="Light Grid Accent 6" w:uiPriority="62"/>
-    <w:lsdException w:name="Medium Shading 1 Accent 6" w:uiPriority="63"/>
-    <w:lsdException w:name="Medium Shading 2 Accent 6" w:uiPriority="64"/>
-    <w:lsdException w:name="Medium List 1 Accent 6" w:uiPriority="65"/>
-    <w:lsdException w:name="Medium List 2 Accent 6" w:uiPriority="66"/>
-    <w:lsdException w:name="Medium Grid 1 Accent 6" w:uiPriority="67"/>
-    <w:lsdException w:name="Medium Grid 2 Accent 6" w:uiPriority="68"/>
-    <w:lsdException w:name="Medium Grid 3 Accent 6" w:uiPriority="69"/>
-    <w:lsdException w:name="Dark List Accent 6" w:uiPriority="70"/>
-    <w:lsdException w:name="Colorful Shading Accent 6" w:uiPriority="71"/>
-    <w:lsdException w:name="Colorful List Accent 6" w:uiPriority="72"/>
-    <w:lsdException w:name="Colorful Grid Accent 6" w:uiPriority="73"/>
-    <w:lsdException w:name="Subtle Emphasis" w:uiPriority="19" w:qFormat="1"/>
-    <w:lsdException w:name="Intense Emphasis" w:uiPriority="21" w:qFormat="1"/>
-    <w:lsdException w:name="Subtle Reference" w:uiPriority="31" w:qFormat="1"/>
-    <w:lsdException w:name="Intense Reference" w:uiPriority="32" w:qFormat="1"/>
-    <w:lsdException w:name="Book Title" w:uiPriority="33" w:qFormat="1"/>
-    <w:lsdException w:name="Bibliography" w:semiHidden="1" w:uiPriority="37" w:unhideWhenUsed="1"/>
-    <w:lsdException w:name="TOC Heading" w:semiHidden="1" w:uiPriority="39" w:unhideWhenUsed="1" w:qFormat="1"/>
-    <w:lsdException w:name="Plain Table 1" w:uiPriority="41"/>
-    <w:lsdException w:name="Plain Table 2" w:uiPriority="42"/>
-    <w:lsdException w:name="Plain Table 3" w:uiPriority="43"/>
-    <w:lsdException w:name="Plain Table 4" w:uiPriority="44"/>
-    <w:lsdException w:name="Plain Table 5" w:uiPriority="45"/>
-    <w:lsdException w:name="Grid Table Light" w:uiPriority="40"/>
-    <w:lsdException w:name="Grid Table 1 Light" w:uiPriority="46"/>
-    <w:lsdException w:name="Grid Table 2" w:uiPriority="47"/>
-    <w:lsdException w:name="Grid Table 3" w:uiPriority="48"/>
-    <w:lsdException w:name="Grid Table 4" w:uiPriority="49"/>
-    <w:lsdException w:name="Grid Table 5 Dark" w:uiPriority="50"/>
-    <w:lsdException w:name="Grid Table 6 Colorful" w:uiPriority="51"/>
-    <w:lsdException w:name="Grid Table 7 Colorful" w:uiPriority="52"/>
-    <w:lsdException w:name="Grid Table 1 Light Accent 1" w:uiPriority="46"/>
-    <w:lsdException w:name="Grid Table 2 Accent 1" w:uiPriority="47"/>
-    <w:lsdException w:name="Grid Table 3 Accent 1" w:uiPriority="48"/>
-    <w:lsdException w:name="Grid Table 4 Accent 1" w:uiPriority="49"/>
-    <w:lsdException w:name="Grid Table 5 Dark Accent 1" w:uiPriority="50"/>
-    <w:lsdException w:name="Grid Table 6 Colorful Accent 1" w:uiPriority="51"/>
-    <w:lsdException w:name="Grid Table 7 Colorful Accent 1" w:uiPriority="52"/>
-    <w:lsdException w:name="Grid Table 1 Light Accent 2" w:uiPriority="46"/>
-    <w:lsdException w:name="Grid Table 2 Accent 2" w:uiPriority="47"/>
-    <w:lsdException w:name="Grid Table 3 Accent 2" w:uiPriority="48"/>
-    <w:lsdException w:name="Grid Table 4 Accent 2" w:uiPriority="49"/>
-    <w:lsdException w:name="Grid Table 5 Dark Accent 2" w:uiPriority="50"/>
-    <w:lsdException w:name="Grid Table 6 Colorful Accent 2" w:uiPriority="51"/>
-    <w:lsdException w:name="Grid Table 7 Colorful Accent 2" w:uiPriority="52"/>
-    <w:lsdException w:name="Grid Table 1 Light Accent 3" w:uiPriority="46"/>
-    <w:lsdException w:name="Grid Table 2 Accent 3" w:uiPriority="47"/>
-    <w:lsdException w:name="Grid Table 3 Accent 3" w:uiPriority="48"/>
-    <w:lsdException w:name="Grid Table 4 Accent 3" w:uiPriority="49"/>
-    <w:lsdException w:name="Grid Table 5 Dark Accent 3" w:uiPriority="50"/>
-    <w:lsdException w:name="Grid Table 6 Colorful Accent 3" w:uiPriority="51"/>
-    <w:lsdException w:name="Grid Table 7 Colorful Accent 3" w:uiPriority="52"/>
-    <w:lsdException w:name="Grid Table 1 Light Accent 4" w:uiPriority="46"/>
-    <w:lsdException w:name="Grid Table 2 Accent 4" w:uiPriority="47"/>
-    <w:lsdException w:name="Grid Table 3 Accent 4" w:uiPriority="48"/>
-    <w:lsdException w:name="Grid Table 4 Accent 4" w:uiPriority="49"/>
-    <w:lsdException w:name="Grid Table 5 Dark Accent 4" w:uiPriority="50"/>
-    <w:lsdException w:name="Grid Table 6 Colorful Accent 4" w:uiPriority="51"/>
-    <w:lsdException w:name="Grid Table 7 Colorful Accent 4" w:uiPriority="52"/>
-    <w:lsdException w:name="Grid Table 1 Light Accent 5" w:uiPriority="46"/>
-    <w:lsdException w:name="Grid Table 2 Accent 5" w:uiPriority="47"/>
-    <w:lsdException w:name="Grid Table 3 Accent 5" w:uiPriority="48"/>
-    <w:lsdException w:name="Grid Table 4 Accent 5" w:uiPriority="49"/>
-    <w:lsdException w:name="Grid Table 5 Dark Accent 5" w:uiPriority="50"/>
-    <w:lsdException w:name="Grid Table 6 Colorful Accent 5" w:uiPriority="51"/>
-    <w:lsdException w:name="Grid Table 7 Colorful Accent 5" w:uiPriority="52"/>
-    <w:lsdException w:name="Grid Table 1 Light Accent 6" w:uiPriority="46"/>
-    <w:lsdException w:name="Grid Table 2 Accent 6" w:uiPriority="47"/>
-    <w:lsdException w:name="Grid Table 3 Accent 6" w:uiPriority="48"/>
-    <w:lsdException w:name="Grid Table 4 Accent 6" w:uiPriority="49"/>
-    <w:lsdException w:name="Grid Table 5 Dark Accent 6" w:uiPriority="50"/>
-    <w:lsdException w:name="Grid Table 6 Colorful Accent 6" w:uiPriority="51"/>
-    <w:lsdException w:name="Grid Table 7 Colorful Accent 6" w:uiPriority="52"/>
-    <w:lsdException w:name="List Table 1 Light" w:uiPriority="46"/>
-    <w:lsdException w:name="List Table 2" w:uiPriority="47"/>
-    <w:lsdException w:name="List Table 3" w:uiPriority="48"/>
-    <w:lsdException w:name="List Table 4" w:uiPriority="49"/>
-    <w:lsdException w:name="List Table 5 Dark" w:uiPriority="50"/>
-    <w:lsdException w:name="List Table 6 Colorful" w:uiPriority="51"/>
-    <w:lsdException w:name="List Table 7 Colorful" w:uiPriority="52"/>
-    <w:lsdException w:name="List Table 1 Light Accent 1" w:uiPriority="46"/>
-    <w:lsdException w:name="List Table 2 Accent 1" w:uiPriority="47"/>
-    <w:lsdException w:name="List Table 3 Accent 1" w:uiPriority="48"/>
-    <w:lsdException w:name="List Table 4 Accent 1" w:uiPriority="49"/>
-    <w:lsdException w:name="List Table 5 Dark Accent 1" w:uiPriority="50"/>
-    <w:lsdException w:name="List Table 6 Colorful Accent 1" w:uiPriority="51"/>
-    <w:lsdException w:name="List Table 7 Colorful Accent 1" w:uiPriority="52"/>
-    <w:lsdException w:name="List Table 1 Light Accent 2" w:uiPriority="46"/>
-    <w:lsdException w:name="List Table 2 Accent 2" w:uiPriority="47"/>
-    <w:lsdException w:name="List Table 3 Accent 2" w:uiPriority="48"/>
-    <w:lsdException w:name="List Table 4 Accent 2" w:uiPriority="49"/>
-    <w:lsdException w:name="List Table 5 Dark Accent 2" w:uiPriority="50"/>
-    <w:lsdException w:name="List Table 6 Colorful Accent 2" w:uiPriority="51"/>
-    <w:lsdException w:name="List Table 7 Colorful Accent 2" w:uiPriority="52"/>
-    <w:lsdException w:name="List Table 1 Light Accent 3" w:uiPriority="46"/>
-    <w:lsdException w:name="List Table 2 Accent 3" w:uiPriority="47"/>
-    <w:lsdException w:name="List Table 3 Accent 3" w:uiPriority="48"/>
-    <w:lsdException w:name="List Table 4 Accent 3" w:uiPriority="49"/>
-    <w:lsdException w:name="List Table 5 Dark Accent 3" w:uiPriority="50"/>
-    <w:lsdException w:name="List Table 6 Colorful Accent 3" w:uiPriority="51"/>
-    <w:lsdException w:name="List Table 7 Colorful Accent 3" w:uiPriority="52"/>
-    <w:lsdException w:name="List Table 1 Light Accent 4" w:uiPriority="46"/>
-    <w:lsdException w:name="List Table 2 Accent 4" w:uiPriority="47"/>
-    <w:lsdException w:name="List Table 3 Accent 4" w:uiPriority="48"/>
-    <w:lsdException w:name="List Table 4 Accent 4" w:uiPriority="49"/>
-    <w:lsdException w:name="List Table 5 Dark Accent 4" w:uiPriority="50"/>
-    <w:lsdException w:name="List Table 6 Colorful Accent 4" w:uiPriority="51"/>
-    <w:lsdException w:name="List Table 7 Colorful Accent 4" w:uiPriority="52"/>
-    <w:lsdException w:name="List Table 1 Light Accent 5" w:uiPriority="46"/>
-    <w:lsdException w:name="List Table 2 Accent 5" w:uiPriority="47"/>
-    <w:lsdException w:name="List Table 3 Accent 5" w:uiPriority="48"/>
-    <w:lsdException w:name="List Table 4 Accent 5" w:uiPriority="49"/>
-    <w:lsdException w:name="List Table 5 Dark Accent 5" w:uiPriority="50"/>
-    <w:lsdException w:name="List Table 6 Colorful Accent 5" w:uiPriority="51"/>
-    <w:lsdException w:name="List Table 7 Colorful Accent 5" w:uiPriority="52"/>
-    <w:lsdException w:name="List Table 1 Light Accent 6" w:uiPriority="46"/>
-    <w:lsdException w:name="List Table 2 Accent 6" w:uiPriority="47"/>
-    <w:lsdException w:name="List Table 3 Accent 6" w:uiPriority="48"/>
-    <w:lsdException w:name="List Table 4 Accent 6" w:uiPriority="49"/>
-    <w:lsdException w:name="List Table 5 Dark Accent 6" w:uiPriority="50"/>
-    <w:lsdException w:name="List Table 6 Colorful Accent 6" w:uiPriority="51"/>
-    <w:lsdException w:name="List Table 7 Colorful Accent 6" w:uiPriority="52"/>
-  </w:latentStyles>
-  <w:style w:type="paragraph" w:default="1" w:styleId="Normal">
-    <w:name w:val="Normal"/>
-    <w:qFormat/>
-  </w:style>
-  <w:style w:type="character" w:default="1" w:styleId="DefaultParagraphFont">
-    <w:name w:val="Default Paragraph Font"/>
-    <w:uiPriority w:val="1"/>
-    <w:semiHidden/>
-    <w:unhideWhenUsed/>
-  </w:style>
-  <w:style w:type="table" w:default="1" w:styleId="TableNormal">
-    <w:name w:val="Normal Table"/>
-    <w:uiPriority w:val="99"/>
-    <w:semiHidden/>
-    <w:unhideWhenUsed/>
-    <w:tblPr>
-      <w:tblInd w:w="0" w:type="dxa"/>
-      <w:tblCellMar>
-        <w:top w:w="0" w:type="dxa"/>
-        <w:left w:w="108" w:type="dxa"/>
-        <w:bottom w:w="0" w:type="dxa"/>
-        <w:right w:w="108" w:type="dxa"/>
-      </w:tblCellMar>
-    </w:tblPr>
-  </w:style>
-  <w:style w:type="numbering" w:default="1" w:styleId="NoList">
-    <w:name w:val="No List"/>
-    <w:uiPriority w:val="99"/>
-    <w:semiHidden/>
-    <w:unhideWhenUsed/>
-  </w:style>
-  <w:style w:type="paragraph" w:customStyle="1" w:styleId="8EF90709415546FDACE1C08BBDB4370E">
-    <w:name w:val="8EF90709415546FDACE1C08BBDB4370E"/>
-    <w:rsid w:val="00811D7D"/>
-  </w:style>
-  <w:style w:type="paragraph" w:customStyle="1" w:styleId="D2E795C0C28848EEBCC591C3D7CF36D1">
-    <w:name w:val="D2E795C0C28848EEBCC591C3D7CF36D1"/>
-    <w:rsid w:val="00811D7D"/>
-  </w:style>
-  <w:style w:type="paragraph" w:customStyle="1" w:styleId="C6A621EE7D1B414882592E976C1A7ECA">
-    <w:name w:val="C6A621EE7D1B414882592E976C1A7ECA"/>
-    <w:rsid w:val="00811D7D"/>
-  </w:style>
-  <w:style w:type="paragraph" w:customStyle="1" w:styleId="67A12C347A01431C80F68BB5D21B0C6F">
-    <w:name w:val="67A12C347A01431C80F68BB5D21B0C6F"/>
-    <w:rsid w:val="00811D7D"/>
-  </w:style>
-  <w:style w:type="paragraph" w:customStyle="1" w:styleId="FC8F9EFCF3D1421FBC5A461615A68B8C">
-    <w:name w:val="FC8F9EFCF3D1421FBC5A461615A68B8C"/>
-    <w:rsid w:val="00811D7D"/>
-  </w:style>
-</w:styles>
-</file>
-
-<file path=word/glossary/webSettings.xml><?xml version="1.0" encoding="utf-8"?>
-<w:webSettings xmlns:mc="http://schemas.openxmlformats.org/markup-compatibility/2006" xmlns:r="http://schemas.openxmlformats.org/officeDocument/2006/relationships" xmlns:w="http://schemas.openxmlformats.org/wordprocessingml/2006/main" xmlns:w14="http://schemas.microsoft.com/office/word/2010/wordml" xmlns:w15="http://schemas.microsoft.com/office/word/2012/wordml" mc:Ignorable="w14 w15">
-  <w:optimizeForBrowser/>
-  <w:allowPNG/>
-</w:webSettings>
-</file>
-
 <file path=word/theme/theme1.xml><?xml version="1.0" encoding="utf-8"?>
 <a:theme xmlns:a="http://schemas.openxmlformats.org/drawingml/2006/main" name="Office Theme">
   <a:themeElements>
@@ -4665,7 +4043,7 @@
 </file>
 
 <file path=customXml/itemProps2.xml><?xml version="1.0" encoding="utf-8"?>
-<ds:datastoreItem xmlns:ds="http://schemas.openxmlformats.org/officeDocument/2006/customXml" ds:itemID="{03374CFF-0742-4CD7-9E69-40C288992416}">
+<ds:datastoreItem xmlns:ds="http://schemas.openxmlformats.org/officeDocument/2006/customXml" ds:itemID="{6EC75F5B-3911-4FC9-828F-39F35787F86C}">
   <ds:schemaRefs>
     <ds:schemaRef ds:uri="http://schemas.openxmlformats.org/officeDocument/2006/bibliography"/>
   </ds:schemaRefs>

</xml_diff>

<commit_message>
Updated DCS Configuration Use Document
</commit_message>
<xml_diff>
--- a/DCS Configuration Tool/Resources/DCS Configuration Use.docx
+++ b/DCS Configuration Tool/Resources/DCS Configuration Use.docx
@@ -710,7 +710,7 @@
           </mc:Choice>
           <mc:Fallback>
             <w:pict>
-              <v:group w14:anchorId="4DA9F206" id="Group 2" o:spid="_x0000_s1026" style="position:absolute;margin-left:0;margin-top:0;width:432.05pt;height:448.25pt;z-index:-251656192;mso-width-percent:706;mso-height-percent:566;mso-left-percent:220;mso-top-percent:300;mso-position-horizontal-relative:page;mso-position-vertical-relative:page;mso-width-percent:706;mso-height-percent:566;mso-left-percent:220;mso-top-percent:300" coordsize="43291,44910" o:gfxdata="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">
+              <v:group w14:anchorId="590C0E29" id="Group 2" o:spid="_x0000_s1026" style="position:absolute;margin-left:0;margin-top:0;width:432.05pt;height:448.25pt;z-index:-251656192;mso-width-percent:706;mso-height-percent:566;mso-left-percent:220;mso-top-percent:300;mso-position-horizontal-relative:page;mso-position-vertical-relative:page;mso-width-percent:706;mso-height-percent:566;mso-left-percent:220;mso-top-percent:300" coordsize="43291,44910" o:gfxdata="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">
                 <o:lock v:ext="edit" aspectratio="t"/>
                 <v:shape id="Freeform 64" o:spid="_x0000_s1027" style="position:absolute;left:15017;width:28274;height:28352;visibility:visible;mso-wrap-style:square;v-text-anchor:top" coordsize="1781,1786" o:gfxdata="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" path="m4,1786l,1782,1776,r5,5l4,1786xe" filled="f" stroked="f">
                   <v:path arrowok="t" o:connecttype="custom" o:connectlocs="6350,2835275;0,2828925;2819400,0;2827338,7938;6350,2835275" o:connectangles="0,0,0,0,0"/>
@@ -814,7 +814,6 @@
                                 <w:dataBinding w:prefixMappings="xmlns:ns0='http://schemas.openxmlformats.org/officeDocument/2006/extended-properties' " w:xpath="/ns0:Properties[1]/ns0:Company[1]" w:storeItemID="{6668398D-A668-4E3E-A5EB-62B293D839F1}"/>
                                 <w:text/>
                               </w:sdtPr>
-                              <w:sdtEndPr/>
                               <w:sdtContent>
                                 <w:r>
                                   <w:rPr>
@@ -840,7 +839,6 @@
                               <w:dataBinding w:prefixMappings="xmlns:ns0='http://purl.org/dc/elements/1.1/' xmlns:ns1='http://schemas.openxmlformats.org/package/2006/metadata/core-properties' " w:xpath="/ns1:coreProperties[1]/ns1:category[1]" w:storeItemID="{6C3C8BC8-F283-45AE-878A-BAB7291924A1}"/>
                               <w:text/>
                             </w:sdtPr>
-                            <w:sdtEndPr/>
                             <w:sdtContent>
                               <w:p>
                                 <w:pPr>
@@ -2389,8 +2387,6 @@
             </w:pPr>
           </w:p>
         </w:tc>
-        <w:bookmarkStart w:id="3" w:name="_GoBack"/>
-        <w:bookmarkEnd w:id="3"/>
       </w:tr>
     </w:tbl>
     <w:p>
@@ -2559,7 +2555,7 @@
           <w:i/>
         </w:rPr>
       </w:pPr>
-      <w:bookmarkStart w:id="4" w:name="Update_Sims"/>
+      <w:bookmarkStart w:id="3" w:name="Update_Sims"/>
       <w:r>
         <w:rPr>
           <w:b/>
@@ -2568,7 +2564,7 @@
         <w:t>Update Simulators</w:t>
       </w:r>
     </w:p>
-    <w:bookmarkEnd w:id="4"/>
+    <w:bookmarkEnd w:id="3"/>
     <w:p>
       <w:pPr>
         <w:spacing w:after="480"/>
@@ -2757,22 +2753,322 @@
     </w:p>
     <w:p>
       <w:pPr>
-        <w:spacing w:after="120"/>
+        <w:spacing w:after="480"/>
         <w:rPr>
           <w:b/>
           <w:i/>
         </w:rPr>
       </w:pPr>
-      <w:bookmarkStart w:id="5" w:name="Log"/>
       <w:r>
         <w:rPr>
           <w:b/>
           <w:i/>
         </w:rPr>
+        <w:t>Wire Configuration</w:t>
+      </w:r>
+    </w:p>
+    <w:p>
+      <w:pPr>
+        <w:spacing w:after="480"/>
+        <w:rPr>
+          <w:i/>
+        </w:rPr>
+      </w:pPr>
+      <w:r>
+        <w:rPr>
+          <w:i/>
+        </w:rPr>
+        <w:t xml:space="preserve">This group is used to enable/disable the wires associated with AEC and BSC. </w:t>
+      </w:r>
+    </w:p>
+    <w:tbl>
+      <w:tblPr>
+        <w:tblW w:w="7144" w:type="dxa"/>
+        <w:tblBorders>
+          <w:top w:val="single" w:sz="4" w:space="0" w:color="auto"/>
+          <w:left w:val="single" w:sz="4" w:space="0" w:color="auto"/>
+          <w:bottom w:val="single" w:sz="4" w:space="0" w:color="auto"/>
+          <w:right w:val="single" w:sz="4" w:space="0" w:color="auto"/>
+          <w:insideH w:val="single" w:sz="4" w:space="0" w:color="auto"/>
+          <w:insideV w:val="single" w:sz="4" w:space="0" w:color="auto"/>
+        </w:tblBorders>
+        <w:tblLook w:val="0000" w:firstRow="0" w:lastRow="0" w:firstColumn="0" w:lastColumn="0" w:noHBand="0" w:noVBand="0"/>
+      </w:tblPr>
+      <w:tblGrid>
+        <w:gridCol w:w="7144"/>
+      </w:tblGrid>
+      <w:tr>
+        <w:tblPrEx>
+          <w:tblCellMar>
+            <w:top w:w="0" w:type="dxa"/>
+            <w:bottom w:w="0" w:type="dxa"/>
+          </w:tblCellMar>
+        </w:tblPrEx>
+        <w:trPr>
+          <w:trHeight w:val="280"/>
+        </w:trPr>
+        <w:tc>
+          <w:tcPr>
+            <w:tcW w:w="7144" w:type="dxa"/>
+          </w:tcPr>
+          <w:p>
+            <w:pPr>
+              <w:spacing w:after="480"/>
+              <w:ind w:left="-60"/>
+              <w:rPr>
+                <w:i/>
+              </w:rPr>
+            </w:pPr>
+            <w:r>
+              <w:rPr>
+                <w:i/>
+                <w:noProof/>
+              </w:rPr>
+              <w:drawing>
+                <wp:inline distT="0" distB="0" distL="0" distR="0">
+                  <wp:extent cx="4016088" cy="579170"/>
+                  <wp:effectExtent l="0" t="0" r="3810" b="0"/>
+                  <wp:docPr id="17" name="Picture 17"/>
+                  <wp:cNvGraphicFramePr>
+                    <a:graphicFrameLocks xmlns:a="http://schemas.openxmlformats.org/drawingml/2006/main" noChangeAspect="1"/>
+                  </wp:cNvGraphicFramePr>
+                  <a:graphic xmlns:a="http://schemas.openxmlformats.org/drawingml/2006/main">
+                    <a:graphicData uri="http://schemas.openxmlformats.org/drawingml/2006/picture">
+                      <pic:pic xmlns:pic="http://schemas.openxmlformats.org/drawingml/2006/picture">
+                        <pic:nvPicPr>
+                          <pic:cNvPr id="17" name="Wire Configuration.PNG"/>
+                          <pic:cNvPicPr/>
+                        </pic:nvPicPr>
+                        <pic:blipFill>
+                          <a:blip r:embed="rId13">
+                            <a:extLst>
+                              <a:ext uri="{28A0092B-C50C-407E-A947-70E740481C1C}">
+                                <a14:useLocalDpi xmlns:a14="http://schemas.microsoft.com/office/drawing/2010/main" val="0"/>
+                              </a:ext>
+                            </a:extLst>
+                          </a:blip>
+                          <a:stretch>
+                            <a:fillRect/>
+                          </a:stretch>
+                        </pic:blipFill>
+                        <pic:spPr>
+                          <a:xfrm>
+                            <a:off x="0" y="0"/>
+                            <a:ext cx="4016088" cy="579170"/>
+                          </a:xfrm>
+                          <a:prstGeom prst="rect">
+                            <a:avLst/>
+                          </a:prstGeom>
+                        </pic:spPr>
+                      </pic:pic>
+                    </a:graphicData>
+                  </a:graphic>
+                </wp:inline>
+              </w:drawing>
+            </w:r>
+          </w:p>
+        </w:tc>
+      </w:tr>
+    </w:tbl>
+    <w:p>
+      <w:pPr>
+        <w:spacing w:after="120"/>
+        <w:rPr>
+          <w:i/>
+        </w:rPr>
+      </w:pPr>
+      <w:bookmarkStart w:id="4" w:name="Log"/>
+      <w:r>
+        <w:rPr>
+          <w:i/>
+        </w:rPr>
+        <w:t>Wire Configuration</w:t>
+      </w:r>
+      <w:r>
+        <w:rPr>
+          <w:i/>
+        </w:rPr>
+        <w:t xml:space="preserve"> group</w:t>
+      </w:r>
+    </w:p>
+    <w:p>
+      <w:pPr>
+        <w:spacing w:after="120"/>
+        <w:rPr>
+          <w:b/>
+          <w:i/>
+        </w:rPr>
+      </w:pPr>
+    </w:p>
+    <w:tbl>
+      <w:tblPr>
+        <w:tblStyle w:val="TableGrid"/>
+        <w:tblW w:w="0" w:type="auto"/>
+        <w:tblLook w:val="04A0" w:firstRow="1" w:lastRow="0" w:firstColumn="1" w:lastColumn="0" w:noHBand="0" w:noVBand="1"/>
+      </w:tblPr>
+      <w:tblGrid>
+        <w:gridCol w:w="4675"/>
+        <w:gridCol w:w="4675"/>
+      </w:tblGrid>
+      <w:tr>
+        <w:tc>
+          <w:tcPr>
+            <w:tcW w:w="4675" w:type="dxa"/>
+            <w:tcBorders>
+              <w:top w:val="nil"/>
+              <w:left w:val="nil"/>
+              <w:bottom w:val="nil"/>
+              <w:right w:val="nil"/>
+            </w:tcBorders>
+          </w:tcPr>
+          <w:p>
+            <w:pPr>
+              <w:spacing w:after="120"/>
+              <w:rPr>
+                <w:b/>
+                <w:i/>
+              </w:rPr>
+            </w:pPr>
+            <w:r>
+              <w:rPr>
+                <w:b/>
+                <w:i/>
+              </w:rPr>
+              <w:t>WIRES 1-4 Check Boxes</w:t>
+            </w:r>
+          </w:p>
+        </w:tc>
+        <w:tc>
+          <w:tcPr>
+            <w:tcW w:w="4675" w:type="dxa"/>
+            <w:tcBorders>
+              <w:top w:val="nil"/>
+              <w:left w:val="nil"/>
+              <w:bottom w:val="nil"/>
+              <w:right w:val="nil"/>
+            </w:tcBorders>
+          </w:tcPr>
+          <w:p>
+            <w:pPr>
+              <w:spacing w:after="120"/>
+              <w:rPr>
+                <w:b/>
+                <w:i/>
+              </w:rPr>
+            </w:pPr>
+            <w:r>
+              <w:rPr>
+                <w:b/>
+                <w:i/>
+              </w:rPr>
+              <w:t xml:space="preserve">Enable Button </w:t>
+            </w:r>
+          </w:p>
+        </w:tc>
+      </w:tr>
+      <w:tr>
+        <w:tc>
+          <w:tcPr>
+            <w:tcW w:w="4675" w:type="dxa"/>
+            <w:tcBorders>
+              <w:top w:val="nil"/>
+              <w:left w:val="nil"/>
+              <w:bottom w:val="nil"/>
+              <w:right w:val="nil"/>
+            </w:tcBorders>
+          </w:tcPr>
+          <w:p>
+            <w:pPr>
+              <w:spacing w:after="120"/>
+              <w:rPr>
+                <w:b/>
+                <w:i/>
+              </w:rPr>
+            </w:pPr>
+            <w:r>
+              <w:rPr>
+                <w:i/>
+              </w:rPr>
+              <w:t>If a boxed is checked for a wire that will signal to enable that particular wire w</w:t>
+            </w:r>
+            <w:r>
+              <w:rPr>
+                <w:i/>
+              </w:rPr>
+              <w:t>hen the enable button is pressed</w:t>
+            </w:r>
+            <w:r>
+              <w:rPr>
+                <w:i/>
+              </w:rPr>
+              <w:t>. If a wire box has not been checked then the unchecked wire will be disabled when pressed.</w:t>
+            </w:r>
+          </w:p>
+        </w:tc>
+        <w:tc>
+          <w:tcPr>
+            <w:tcW w:w="4675" w:type="dxa"/>
+            <w:tcBorders>
+              <w:top w:val="nil"/>
+              <w:left w:val="nil"/>
+              <w:bottom w:val="nil"/>
+              <w:right w:val="nil"/>
+            </w:tcBorders>
+          </w:tcPr>
+          <w:p>
+            <w:pPr>
+              <w:spacing w:after="120"/>
+              <w:rPr>
+                <w:i/>
+              </w:rPr>
+            </w:pPr>
+            <w:r>
+              <w:rPr>
+                <w:i/>
+              </w:rPr>
+              <w:t xml:space="preserve">The enable button activates the current setup of checked/unchecked wire check boxes. </w:t>
+            </w:r>
+            <w:bookmarkStart w:id="5" w:name="_GoBack"/>
+            <w:bookmarkEnd w:id="5"/>
+          </w:p>
+        </w:tc>
+      </w:tr>
+    </w:tbl>
+    <w:p>
+      <w:pPr>
+        <w:spacing w:after="120"/>
+        <w:rPr>
+          <w:b/>
+          <w:i/>
+        </w:rPr>
+      </w:pPr>
+    </w:p>
+    <w:p>
+      <w:pPr>
+        <w:spacing w:after="120"/>
+        <w:rPr>
+          <w:b/>
+          <w:i/>
+        </w:rPr>
+      </w:pPr>
+    </w:p>
+    <w:p>
+      <w:pPr>
+        <w:spacing w:after="120"/>
+        <w:rPr>
+          <w:b/>
+          <w:i/>
+        </w:rPr>
+      </w:pPr>
+      <w:r>
+        <w:rPr>
+          <w:b/>
+          <w:i/>
+        </w:rPr>
         <w:t>Log</w:t>
       </w:r>
     </w:p>
-    <w:bookmarkEnd w:id="5"/>
+    <w:bookmarkEnd w:id="4"/>
     <w:p>
       <w:pPr>
         <w:spacing w:after="480"/>
@@ -2784,6 +3080,7 @@
         <w:rPr>
           <w:i/>
         </w:rPr>
+        <w:lastRenderedPageBreak/>
         <w:t>This group is used to save a log file to the General Atomics directory and to clear the list box on the tool.</w:t>
       </w:r>
     </w:p>
@@ -2839,7 +3136,7 @@
                           </pic:cNvPicPr>
                         </pic:nvPicPr>
                         <pic:blipFill>
-                          <a:blip r:embed="rId13">
+                          <a:blip r:embed="rId14">
                             <a:extLst>
                               <a:ext uri="{28A0092B-C50C-407E-A947-70E740481C1C}">
                                 <a14:useLocalDpi xmlns:a14="http://schemas.microsoft.com/office/drawing/2010/main" val="0"/>
@@ -2966,7 +3263,6 @@
               <w:rPr>
                 <w:i/>
               </w:rPr>
-              <w:lastRenderedPageBreak/>
               <w:t>This button will save everything recorded in the list box to a long file in the General Atomics directory</w:t>
             </w:r>
           </w:p>
@@ -3009,7 +3305,7 @@
       </w:pPr>
     </w:p>
     <w:sectPr>
-      <w:headerReference w:type="default" r:id="rId14"/>
+      <w:headerReference w:type="default" r:id="rId15"/>
       <w:pgSz w:w="12240" w:h="15840"/>
       <w:pgMar w:top="1440" w:right="1440" w:bottom="1440" w:left="1440" w:header="720" w:footer="720" w:gutter="0"/>
       <w:pgNumType w:start="0"/>
@@ -3755,6 +4051,25 @@
       <w:u w:val="single"/>
     </w:rPr>
   </w:style>
+  <w:style w:type="table" w:styleId="TableGrid">
+    <w:name w:val="Table Grid"/>
+    <w:basedOn w:val="TableNormal"/>
+    <w:uiPriority w:val="39"/>
+    <w:rsid w:val="008066F2"/>
+    <w:pPr>
+      <w:spacing w:after="0" w:line="240" w:lineRule="auto"/>
+    </w:pPr>
+    <w:tblPr>
+      <w:tblBorders>
+        <w:top w:val="single" w:sz="4" w:space="0" w:color="auto"/>
+        <w:left w:val="single" w:sz="4" w:space="0" w:color="auto"/>
+        <w:bottom w:val="single" w:sz="4" w:space="0" w:color="auto"/>
+        <w:right w:val="single" w:sz="4" w:space="0" w:color="auto"/>
+        <w:insideH w:val="single" w:sz="4" w:space="0" w:color="auto"/>
+        <w:insideV w:val="single" w:sz="4" w:space="0" w:color="auto"/>
+      </w:tblBorders>
+    </w:tblPr>
+  </w:style>
 </w:styles>
 </file>
 
@@ -4043,7 +4358,7 @@
 </file>
 
 <file path=customXml/itemProps2.xml><?xml version="1.0" encoding="utf-8"?>
-<ds:datastoreItem xmlns:ds="http://schemas.openxmlformats.org/officeDocument/2006/customXml" ds:itemID="{6EC75F5B-3911-4FC9-828F-39F35787F86C}">
+<ds:datastoreItem xmlns:ds="http://schemas.openxmlformats.org/officeDocument/2006/customXml" ds:itemID="{C533CFDF-436A-4870-9184-0E823FB59D5C}">
   <ds:schemaRefs>
     <ds:schemaRef ds:uri="http://schemas.openxmlformats.org/officeDocument/2006/bibliography"/>
   </ds:schemaRefs>

</xml_diff>

<commit_message>
Updated the DCS Configuration Use document  to include more description for the update button and required files for it to work correctly. Updated the about box to reflect build #1
</commit_message>
<xml_diff>
--- a/DCS Configuration Tool/Resources/DCS Configuration Use.docx
+++ b/DCS Configuration Tool/Resources/DCS Configuration Use.docx
@@ -814,6 +814,7 @@
                                 <w:dataBinding w:prefixMappings="xmlns:ns0='http://schemas.openxmlformats.org/officeDocument/2006/extended-properties' " w:xpath="/ns0:Properties[1]/ns0:Company[1]" w:storeItemID="{6668398D-A668-4E3E-A5EB-62B293D839F1}"/>
                                 <w:text/>
                               </w:sdtPr>
+                              <w:sdtEndPr/>
                               <w:sdtContent>
                                 <w:r>
                                   <w:rPr>
@@ -839,6 +840,7 @@
                               <w:dataBinding w:prefixMappings="xmlns:ns0='http://purl.org/dc/elements/1.1/' xmlns:ns1='http://schemas.openxmlformats.org/package/2006/metadata/core-properties' " w:xpath="/ns1:coreProperties[1]/ns1:category[1]" w:storeItemID="{6C3C8BC8-F283-45AE-878A-BAB7291924A1}"/>
                               <w:text/>
                             </w:sdtPr>
+                            <w:sdtEndPr/>
                             <w:sdtContent>
                               <w:p>
                                 <w:pPr>
@@ -1084,7 +1086,19 @@
           <w:rPr>
             <w:rStyle w:val="Hyperlink"/>
           </w:rPr>
-          <w:t>Simulator Configuration</w:t>
+          <w:t>Simul</w:t>
+        </w:r>
+        <w:r>
+          <w:rPr>
+            <w:rStyle w:val="Hyperlink"/>
+          </w:rPr>
+          <w:t>a</w:t>
+        </w:r>
+        <w:r>
+          <w:rPr>
+            <w:rStyle w:val="Hyperlink"/>
+          </w:rPr>
+          <w:t>tor Configuration</w:t>
         </w:r>
       </w:hyperlink>
     </w:p>
@@ -1151,6 +1165,71 @@
       </w:pPr>
       <w:r>
         <w:t>Description of button</w:t>
+      </w:r>
+    </w:p>
+    <w:p>
+      <w:pPr>
+        <w:pStyle w:val="ListParagraph"/>
+        <w:numPr>
+          <w:ilvl w:val="0"/>
+          <w:numId w:val="1"/>
+        </w:numPr>
+      </w:pPr>
+      <w:hyperlink w:anchor="Wire_Config" w:history="1">
+        <w:r>
+          <w:rPr>
+            <w:rStyle w:val="Hyperlink"/>
+          </w:rPr>
+          <w:t>Wire C</w:t>
+        </w:r>
+        <w:r>
+          <w:rPr>
+            <w:rStyle w:val="Hyperlink"/>
+          </w:rPr>
+          <w:t>o</w:t>
+        </w:r>
+        <w:r>
+          <w:rPr>
+            <w:rStyle w:val="Hyperlink"/>
+          </w:rPr>
+          <w:t>nfigu</w:t>
+        </w:r>
+        <w:r>
+          <w:rPr>
+            <w:rStyle w:val="Hyperlink"/>
+          </w:rPr>
+          <w:t>r</w:t>
+        </w:r>
+        <w:r>
+          <w:rPr>
+            <w:rStyle w:val="Hyperlink"/>
+          </w:rPr>
+          <w:t>ation</w:t>
+        </w:r>
+      </w:hyperlink>
+    </w:p>
+    <w:p>
+      <w:pPr>
+        <w:pStyle w:val="ListParagraph"/>
+        <w:numPr>
+          <w:ilvl w:val="1"/>
+          <w:numId w:val="1"/>
+        </w:numPr>
+      </w:pPr>
+      <w:r>
+        <w:t>Description of group</w:t>
+      </w:r>
+    </w:p>
+    <w:p>
+      <w:pPr>
+        <w:pStyle w:val="ListParagraph"/>
+        <w:numPr>
+          <w:ilvl w:val="1"/>
+          <w:numId w:val="1"/>
+        </w:numPr>
+      </w:pPr>
+      <w:r>
+        <w:t>Description of button/boxes</w:t>
       </w:r>
     </w:p>
     <w:p>
@@ -1294,7 +1373,47 @@
                                 <w:sz w:val="24"/>
                                 <w:szCs w:val="24"/>
                               </w:rPr>
-                              <w:t xml:space="preserve">This tool is used to configure the DCS machine as needed. The tool will take care of configuring any of the four local area networks. The associated networks are the Health Map LAN, AGS LAN 1, AGS LAN 2, and ADMACS LAN. </w:t>
+                              <w:t>This tool is used to configure the DCS machine as needed. The tool will take car</w:t>
+                            </w:r>
+                            <w:r>
+                              <w:rPr>
+                                <w:i/>
+                                <w:iCs/>
+                                <w:color w:val="5B9BD5" w:themeColor="accent1"/>
+                                <w:sz w:val="24"/>
+                                <w:szCs w:val="24"/>
+                              </w:rPr>
+                              <w:t>e of configuring any of the three</w:t>
+                            </w:r>
+                            <w:r>
+                              <w:rPr>
+                                <w:i/>
+                                <w:iCs/>
+                                <w:color w:val="5B9BD5" w:themeColor="accent1"/>
+                                <w:sz w:val="24"/>
+                                <w:szCs w:val="24"/>
+                              </w:rPr>
+                              <w:t xml:space="preserve"> local area networks. The associated networks are the Health Map LAN, AGS </w:t>
+                            </w:r>
+                            <w:r>
+                              <w:rPr>
+                                <w:i/>
+                                <w:iCs/>
+                                <w:color w:val="5B9BD5" w:themeColor="accent1"/>
+                                <w:sz w:val="24"/>
+                                <w:szCs w:val="24"/>
+                              </w:rPr>
+                              <w:t>LAN 1, and AGS LAN 2</w:t>
+                            </w:r>
+                            <w:r>
+                              <w:rPr>
+                                <w:i/>
+                                <w:iCs/>
+                                <w:color w:val="5B9BD5" w:themeColor="accent1"/>
+                                <w:sz w:val="24"/>
+                                <w:szCs w:val="24"/>
+                              </w:rPr>
+                              <w:t xml:space="preserve">. </w:t>
                             </w:r>
                             <w:r>
                               <w:rPr>
@@ -1398,6 +1517,16 @@
                               </w:rPr>
                               <w:t>t box that will describe every action being performed. The text in the list box can be saved to a log file or the box can be cleared</w:t>
                             </w:r>
+                            <w:r>
+                              <w:rPr>
+                                <w:i/>
+                                <w:iCs/>
+                                <w:color w:val="5B9BD5" w:themeColor="accent1"/>
+                                <w:sz w:val="24"/>
+                                <w:szCs w:val="24"/>
+                              </w:rPr>
+                              <w:t>.</w:t>
+                            </w:r>
                           </w:p>
                         </w:txbxContent>
                       </wps:txbx>
@@ -1418,6 +1547,10 @@
           </mc:Choice>
           <mc:Fallback>
             <w:pict>
+              <v:shapetype id="_x0000_t202" coordsize="21600,21600" o:spt="202" path="m,l,21600r21600,l21600,xe">
+                <v:stroke joinstyle="miter"/>
+                <v:path gradientshapeok="t" o:connecttype="rect"/>
+              </v:shapetype>
               <v:shape id="Text Box 2" o:spid="_x0000_s1028" type="#_x0000_t202" style="position:absolute;margin-left:0;margin-top:41.75pt;width:425.5pt;height:266.3pt;z-index:251663360;visibility:visible;mso-wrap-style:square;mso-width-percent:0;mso-height-percent:200;mso-wrap-distance-left:9pt;mso-wrap-distance-top:7.2pt;mso-wrap-distance-right:9pt;mso-wrap-distance-bottom:7.2pt;mso-position-horizontal:center;mso-position-horizontal-relative:page;mso-position-vertical:absolute;mso-position-vertical-relative:text;mso-width-percent:0;mso-height-percent:200;mso-width-relative:margin;mso-height-relative:margin;v-text-anchor:top" o:gfxdata="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" filled="f" stroked="f">
                 <v:textbox style="mso-fit-shape-to-text:t">
                   <w:txbxContent>
@@ -1444,7 +1577,47 @@
                           <w:sz w:val="24"/>
                           <w:szCs w:val="24"/>
                         </w:rPr>
-                        <w:t xml:space="preserve">This tool is used to configure the DCS machine as needed. The tool will take care of configuring any of the four local area networks. The associated networks are the Health Map LAN, AGS LAN 1, AGS LAN 2, and ADMACS LAN. </w:t>
+                        <w:t>This tool is used to configure the DCS machine as needed. The tool will take car</w:t>
+                      </w:r>
+                      <w:r>
+                        <w:rPr>
+                          <w:i/>
+                          <w:iCs/>
+                          <w:color w:val="5B9BD5" w:themeColor="accent1"/>
+                          <w:sz w:val="24"/>
+                          <w:szCs w:val="24"/>
+                        </w:rPr>
+                        <w:t>e of configuring any of the three</w:t>
+                      </w:r>
+                      <w:r>
+                        <w:rPr>
+                          <w:i/>
+                          <w:iCs/>
+                          <w:color w:val="5B9BD5" w:themeColor="accent1"/>
+                          <w:sz w:val="24"/>
+                          <w:szCs w:val="24"/>
+                        </w:rPr>
+                        <w:t xml:space="preserve"> local area networks. The associated networks are the Health Map LAN, AGS </w:t>
+                      </w:r>
+                      <w:r>
+                        <w:rPr>
+                          <w:i/>
+                          <w:iCs/>
+                          <w:color w:val="5B9BD5" w:themeColor="accent1"/>
+                          <w:sz w:val="24"/>
+                          <w:szCs w:val="24"/>
+                        </w:rPr>
+                        <w:t>LAN 1, and AGS LAN 2</w:t>
+                      </w:r>
+                      <w:r>
+                        <w:rPr>
+                          <w:i/>
+                          <w:iCs/>
+                          <w:color w:val="5B9BD5" w:themeColor="accent1"/>
+                          <w:sz w:val="24"/>
+                          <w:szCs w:val="24"/>
+                        </w:rPr>
+                        <w:t xml:space="preserve">. </w:t>
                       </w:r>
                       <w:r>
                         <w:rPr>
@@ -1548,6 +1721,16 @@
                         </w:rPr>
                         <w:t>t box that will describe every action being performed. The text in the list box can be saved to a log file or the box can be cleared</w:t>
                       </w:r>
+                      <w:r>
+                        <w:rPr>
+                          <w:i/>
+                          <w:iCs/>
+                          <w:color w:val="5B9BD5" w:themeColor="accent1"/>
+                          <w:sz w:val="24"/>
+                          <w:szCs w:val="24"/>
+                        </w:rPr>
+                        <w:t>.</w:t>
+                      </w:r>
                     </w:p>
                   </w:txbxContent>
                 </v:textbox>
@@ -1592,7 +1775,6 @@
         <w:rPr>
           <w:b/>
         </w:rPr>
-        <w:lastRenderedPageBreak/>
         <w:t>LAN Configuration</w:t>
       </w:r>
     </w:p>
@@ -2063,6 +2245,7 @@
                 <w:b/>
                 <w:i/>
               </w:rPr>
+              <w:lastRenderedPageBreak/>
               <w:t>FULL IP NETWORK</w:t>
             </w:r>
           </w:p>
@@ -2168,7 +2351,6 @@
               <w:rPr>
                 <w:i/>
               </w:rPr>
-              <w:lastRenderedPageBreak/>
               <w:t>Test the connection or configure the IP address associated with HMAP, AGS 1, AGS 2, and ADMACS for a FULL DCS machine</w:t>
             </w:r>
           </w:p>
@@ -2561,6 +2743,7 @@
           <w:b/>
           <w:i/>
         </w:rPr>
+        <w:lastRenderedPageBreak/>
         <w:t>Update Simulators</w:t>
       </w:r>
     </w:p>
@@ -2576,7 +2759,6 @@
         <w:rPr>
           <w:i/>
         </w:rPr>
-        <w:lastRenderedPageBreak/>
         <w:t>This group is used to update the simulators with the version of simulators located on the users thumb drives.</w:t>
       </w:r>
     </w:p>
@@ -2688,6 +2870,8 @@
         </w:rPr>
         <w:t>Update Simulator Group</w:t>
       </w:r>
+      <w:bookmarkStart w:id="4" w:name="_GoBack"/>
+      <w:bookmarkEnd w:id="4"/>
     </w:p>
     <w:tbl>
       <w:tblPr>
@@ -2740,6 +2924,46 @@
               <w:t>This button is used to remove all old application folder backups, create new backup folders of the current applications, find the directory called '4WS' on the users thumb drive, copy all the new application directories to the right location, move all old AEC directories to the new backup DCS directory, move all new AEC directories from new DCS directory to proper location, copy current ASF file to the AEC directories, delete current shortcuts, and create new shortcuts.</w:t>
             </w:r>
           </w:p>
+          <w:p>
+            <w:pPr>
+              <w:spacing w:after="120"/>
+              <w:rPr>
+                <w:i/>
+              </w:rPr>
+            </w:pPr>
+            <w:r>
+              <w:rPr>
+                <w:i/>
+              </w:rPr>
+              <w:t xml:space="preserve">The only folders allowed in the ‘4WS’ directory are the unzipped versions of the simulators. Remove all zipped folders from this directory. Also move the .tar.bz2 files that are associated with the DIU/PCS to the root of the drive out of the ‘4WS’ directory. </w:t>
+            </w:r>
+          </w:p>
+          <w:p>
+            <w:pPr>
+              <w:spacing w:after="120"/>
+              <w:rPr>
+                <w:i/>
+              </w:rPr>
+            </w:pPr>
+            <w:r>
+              <w:rPr>
+                <w:i/>
+              </w:rPr>
+              <w:t xml:space="preserve">In addition to changes made, the ISM application is no longer part of this setup. Because of this before starting an update the ISM application folder should be moved out of the ‘4WS’ directory to the root of the drive and installed manually. Also remove the ISM directory located in the </w:t>
+            </w:r>
+            <w:r>
+              <w:rPr>
+                <w:i/>
+              </w:rPr>
+              <w:t>General Atomics</w:t>
+            </w:r>
+            <w:r>
+              <w:rPr>
+                <w:i/>
+              </w:rPr>
+              <w:t xml:space="preserve"> Directory or it may cause issues as well. </w:t>
+            </w:r>
+          </w:p>
         </w:tc>
       </w:tr>
     </w:tbl>
@@ -2759,6 +2983,7 @@
           <w:i/>
         </w:rPr>
       </w:pPr>
+      <w:bookmarkStart w:id="5" w:name="Wire_Config"/>
       <w:r>
         <w:rPr>
           <w:b/>
@@ -2767,6 +2992,7 @@
         <w:t>Wire Configuration</w:t>
       </w:r>
     </w:p>
+    <w:bookmarkEnd w:id="5"/>
     <w:p>
       <w:pPr>
         <w:spacing w:after="480"/>
@@ -2798,12 +3024,6 @@
         <w:gridCol w:w="7144"/>
       </w:tblGrid>
       <w:tr>
-        <w:tblPrEx>
-          <w:tblCellMar>
-            <w:top w:w="0" w:type="dxa"/>
-            <w:bottom w:w="0" w:type="dxa"/>
-          </w:tblCellMar>
-        </w:tblPrEx>
         <w:trPr>
           <w:trHeight w:val="280"/>
         </w:trPr>
@@ -2877,7 +3097,7 @@
           <w:i/>
         </w:rPr>
       </w:pPr>
-      <w:bookmarkStart w:id="4" w:name="Log"/>
+      <w:bookmarkStart w:id="6" w:name="Log"/>
       <w:r>
         <w:rPr>
           <w:i/>
@@ -2989,19 +3209,8 @@
               <w:rPr>
                 <w:i/>
               </w:rPr>
-              <w:t>If a boxed is checked for a wire that will signal to enable that particular wire w</w:t>
-            </w:r>
-            <w:r>
-              <w:rPr>
-                <w:i/>
-              </w:rPr>
-              <w:t>hen the enable button is pressed</w:t>
-            </w:r>
-            <w:r>
-              <w:rPr>
-                <w:i/>
-              </w:rPr>
-              <w:t>. If a wire box has not been checked then the unchecked wire will be disabled when pressed.</w:t>
+              <w:lastRenderedPageBreak/>
+              <w:t>If a boxed is checked for a wire that will signal to enable that particular wire when the enable button is pressed. If a wire box has not been checked then the unchecked wire will be disabled when pressed.</w:t>
             </w:r>
           </w:p>
         </w:tc>
@@ -3028,8 +3237,6 @@
               </w:rPr>
               <w:t xml:space="preserve">The enable button activates the current setup of checked/unchecked wire check boxes. </w:t>
             </w:r>
-            <w:bookmarkStart w:id="5" w:name="_GoBack"/>
-            <w:bookmarkEnd w:id="5"/>
           </w:p>
         </w:tc>
       </w:tr>
@@ -3068,7 +3275,7 @@
         <w:t>Log</w:t>
       </w:r>
     </w:p>
-    <w:bookmarkEnd w:id="4"/>
+    <w:bookmarkEnd w:id="6"/>
     <w:p>
       <w:pPr>
         <w:spacing w:after="480"/>
@@ -3080,7 +3287,6 @@
         <w:rPr>
           <w:i/>
         </w:rPr>
-        <w:lastRenderedPageBreak/>
         <w:t>This group is used to save a log file to the General Atomics directory and to clear the list box on the tool.</w:t>
       </w:r>
     </w:p>
@@ -4358,7 +4564,7 @@
 </file>
 
 <file path=customXml/itemProps2.xml><?xml version="1.0" encoding="utf-8"?>
-<ds:datastoreItem xmlns:ds="http://schemas.openxmlformats.org/officeDocument/2006/customXml" ds:itemID="{C533CFDF-436A-4870-9184-0E823FB59D5C}">
+<ds:datastoreItem xmlns:ds="http://schemas.openxmlformats.org/officeDocument/2006/customXml" ds:itemID="{19A7331D-6C86-4B5E-B26C-E3DE4953EF5C}">
   <ds:schemaRefs>
     <ds:schemaRef ds:uri="http://schemas.openxmlformats.org/officeDocument/2006/bibliography"/>
   </ds:schemaRefs>

</xml_diff>